<commit_message>
Update worksheet to match digital experiment
</commit_message>
<xml_diff>
--- a/lab-experiments/antoine_constants/src/assets/antoine_constants_worksheet.docx
+++ b/lab-experiments/antoine_constants/src/assets/antoine_constants_worksheet.docx
@@ -1,6 +1,6 @@
 
 <file path=word/document.xml><?xml version="1.0" encoding="utf-8"?>
-<w:document xmlns:wpc="http://schemas.microsoft.com/office/word/2010/wordprocessingCanvas" xmlns:cx="http://schemas.microsoft.com/office/drawing/2014/chartex" xmlns:cx1="http://schemas.microsoft.com/office/drawing/2015/9/8/chartex" xmlns:cx2="http://schemas.microsoft.com/office/drawing/2015/10/21/chartex" xmlns:cx3="http://schemas.microsoft.com/office/drawing/2016/5/9/chartex" xmlns:cx4="http://schemas.microsoft.com/office/drawing/2016/5/10/chartex" xmlns:cx5="http://schemas.microsoft.com/office/drawing/2016/5/11/chartex" xmlns:cx6="http://schemas.microsoft.com/office/drawing/2016/5/12/chartex" xmlns:cx7="http://schemas.microsoft.com/office/drawing/2016/5/13/chartex" xmlns:cx8="http://schemas.microsoft.com/office/drawing/2016/5/14/chartex" xmlns:mc="http://schemas.openxmlformats.org/markup-compatibility/2006" xmlns:aink="http://schemas.microsoft.com/office/drawing/2016/ink" xmlns:am3d="http://schemas.microsoft.com/office/drawing/2017/model3d" xmlns:o="urn:schemas-microsoft-com:office:office" xmlns:oel="http://schemas.microsoft.com/office/2019/extlst" xmlns:r="http://schemas.openxmlformats.org/officeDocument/2006/relationships" xmlns:m="http://schemas.openxmlformats.org/officeDocument/2006/math" xmlns:v="urn:schemas-microsoft-com:vml" xmlns:wp14="http://schemas.microsoft.com/office/word/2010/wordprocessingDrawing" xmlns:wp="http://schemas.openxmlformats.org/drawingml/2006/wordprocessingDrawing" xmlns:w10="urn:schemas-microsoft-com:office:word" xmlns:w="http://schemas.openxmlformats.org/wordprocessingml/2006/main" xmlns:w14="http://schemas.microsoft.com/office/word/2010/wordml" xmlns:w15="http://schemas.microsoft.com/office/word/2012/wordml" xmlns:w16cex="http://schemas.microsoft.com/office/word/2018/wordml/cex" xmlns:w16cid="http://schemas.microsoft.com/office/word/2016/wordml/cid" xmlns:w16="http://schemas.microsoft.com/office/word/2018/wordml" xmlns:w16du="http://schemas.microsoft.com/office/word/2023/wordml/word16du" xmlns:w16sdtdh="http://schemas.microsoft.com/office/word/2020/wordml/sdtdatahash" xmlns:w16se="http://schemas.microsoft.com/office/word/2015/wordml/symex" xmlns:wpg="http://schemas.microsoft.com/office/word/2010/wordprocessingGroup" xmlns:wpi="http://schemas.microsoft.com/office/word/2010/wordprocessingInk" xmlns:wne="http://schemas.microsoft.com/office/word/2006/wordml" xmlns:wps="http://schemas.microsoft.com/office/word/2010/wordprocessingShape" mc:Ignorable="w14 w15 w16se w16cid w16 w16cex w16sdtdh w16du wp14">
+<w:document xmlns:wpc="http://schemas.microsoft.com/office/word/2010/wordprocessingCanvas" xmlns:cx="http://schemas.microsoft.com/office/drawing/2014/chartex" xmlns:cx1="http://schemas.microsoft.com/office/drawing/2015/9/8/chartex" xmlns:cx2="http://schemas.microsoft.com/office/drawing/2015/10/21/chartex" xmlns:cx3="http://schemas.microsoft.com/office/drawing/2016/5/9/chartex" xmlns:cx4="http://schemas.microsoft.com/office/drawing/2016/5/10/chartex" xmlns:cx5="http://schemas.microsoft.com/office/drawing/2016/5/11/chartex" xmlns:cx6="http://schemas.microsoft.com/office/drawing/2016/5/12/chartex" xmlns:cx7="http://schemas.microsoft.com/office/drawing/2016/5/13/chartex" xmlns:cx8="http://schemas.microsoft.com/office/drawing/2016/5/14/chartex" xmlns:mc="http://schemas.openxmlformats.org/markup-compatibility/2006" xmlns:aink="http://schemas.microsoft.com/office/drawing/2016/ink" xmlns:am3d="http://schemas.microsoft.com/office/drawing/2017/model3d" xmlns:o="urn:schemas-microsoft-com:office:office" xmlns:oel="http://schemas.microsoft.com/office/2019/extlst" xmlns:r="http://schemas.openxmlformats.org/officeDocument/2006/relationships" xmlns:m="http://schemas.openxmlformats.org/officeDocument/2006/math" xmlns:v="urn:schemas-microsoft-com:vml" xmlns:wp14="http://schemas.microsoft.com/office/word/2010/wordprocessingDrawing" xmlns:wp="http://schemas.openxmlformats.org/drawingml/2006/wordprocessingDrawing" xmlns:w10="urn:schemas-microsoft-com:office:word" xmlns:w="http://schemas.openxmlformats.org/wordprocessingml/2006/main" xmlns:w14="http://schemas.microsoft.com/office/word/2010/wordml" xmlns:w15="http://schemas.microsoft.com/office/word/2012/wordml" xmlns:w16cex="http://schemas.microsoft.com/office/word/2018/wordml/cex" xmlns:w16cid="http://schemas.microsoft.com/office/word/2016/wordml/cid" xmlns:w16="http://schemas.microsoft.com/office/word/2018/wordml" xmlns:w16du="http://schemas.microsoft.com/office/word/2023/wordml/word16du" xmlns:w16sdtdh="http://schemas.microsoft.com/office/word/2020/wordml/sdtdatahash" xmlns:w16sdtfl="http://schemas.microsoft.com/office/word/2024/wordml/sdtformatlock" xmlns:w16se="http://schemas.microsoft.com/office/word/2015/wordml/symex" xmlns:wpg="http://schemas.microsoft.com/office/word/2010/wordprocessingGroup" xmlns:wpi="http://schemas.microsoft.com/office/word/2010/wordprocessingInk" xmlns:wne="http://schemas.microsoft.com/office/word/2006/wordml" xmlns:wps="http://schemas.microsoft.com/office/word/2010/wordprocessingShape" mc:Ignorable="w14 w15 w16se w16cid w16 w16cex w16sdtdh w16sdtfl w16du wp14">
   <w:body>
     <w:p>
       <w:pPr>
@@ -79,7 +79,27 @@
           <w:szCs w:val="24"/>
           <w14:ligatures w14:val="none"/>
         </w:rPr>
-        <w:t>This experiment</w:t>
+        <w:t xml:space="preserve">This </w:t>
+      </w:r>
+      <w:r>
+        <w:rPr>
+          <w:rFonts w:ascii="Roboto Condensed" w:eastAsia="Times New Roman" w:hAnsi="Roboto Condensed" w:cs="Calibri"/>
+          <w:kern w:val="0"/>
+          <w:sz w:val="24"/>
+          <w:szCs w:val="24"/>
+          <w14:ligatures w14:val="none"/>
+        </w:rPr>
+        <w:t xml:space="preserve">digital </w:t>
+      </w:r>
+      <w:r>
+        <w:rPr>
+          <w:rFonts w:ascii="Roboto Condensed" w:eastAsia="Times New Roman" w:hAnsi="Roboto Condensed" w:cs="Calibri"/>
+          <w:kern w:val="0"/>
+          <w:sz w:val="24"/>
+          <w:szCs w:val="24"/>
+          <w14:ligatures w14:val="none"/>
+        </w:rPr>
+        <w:t>experiment</w:t>
       </w:r>
       <w:r>
         <w:rPr>
@@ -309,17 +329,7 @@
           <w:szCs w:val="24"/>
           <w14:ligatures w14:val="none"/>
         </w:rPr>
-        <w:t>Clausius-Clapeyron equation</w:t>
-      </w:r>
-      <w:r>
-        <w:rPr>
-          <w:rFonts w:ascii="Roboto Condensed" w:eastAsia="Times New Roman" w:hAnsi="Roboto Condensed" w:cs="Calibri"/>
-          <w:kern w:val="0"/>
-          <w:sz w:val="24"/>
-          <w:szCs w:val="24"/>
-          <w14:ligatures w14:val="none"/>
-        </w:rPr>
-        <w:t xml:space="preserve"> is used to obtain the </w:t>
+        <w:t xml:space="preserve">Clausius-Clapeyron equation is used to obtain the </w:t>
       </w:r>
       <w:r>
         <w:rPr>
@@ -571,7 +581,27 @@
           <w:szCs w:val="24"/>
           <w14:ligatures w14:val="none"/>
         </w:rPr>
-        <w:t>spherical tank in a constant-temperature bath.</w:t>
+        <w:t xml:space="preserve">spherical tank </w:t>
+      </w:r>
+      <w:r>
+        <w:rPr>
+          <w:rFonts w:ascii="Roboto Condensed" w:eastAsia="Times New Roman" w:hAnsi="Roboto Condensed" w:cs="Calibri"/>
+          <w:kern w:val="0"/>
+          <w:sz w:val="24"/>
+          <w:szCs w:val="24"/>
+          <w14:ligatures w14:val="none"/>
+        </w:rPr>
+        <w:t>is held at a constant temperature</w:t>
+      </w:r>
+      <w:r>
+        <w:rPr>
+          <w:rFonts w:ascii="Roboto Condensed" w:eastAsia="Times New Roman" w:hAnsi="Roboto Condensed" w:cs="Calibri"/>
+          <w:kern w:val="0"/>
+          <w:sz w:val="24"/>
+          <w:szCs w:val="24"/>
+          <w14:ligatures w14:val="none"/>
+        </w:rPr>
+        <w:t>.</w:t>
       </w:r>
       <w:r>
         <w:rPr>
@@ -671,7 +701,17 @@
           <w:szCs w:val="24"/>
           <w14:ligatures w14:val="none"/>
         </w:rPr>
-        <w:t xml:space="preserve"> The tank has a pressure relief valve to avoid pressures above the tank rating.</w:t>
+        <w:t xml:space="preserve"> </w:t>
+      </w:r>
+      <w:r>
+        <w:rPr>
+          <w:rFonts w:ascii="Roboto Condensed" w:eastAsia="Times New Roman" w:hAnsi="Roboto Condensed" w:cs="Calibri"/>
+          <w:kern w:val="0"/>
+          <w:sz w:val="24"/>
+          <w:szCs w:val="24"/>
+          <w14:ligatures w14:val="none"/>
+        </w:rPr>
+        <w:t>Assume that the maximum operating pressure of the tank is greater than the saturation pressure of the liquid at high temperatures, and that there is a pressure relief port in case pressure gets too high.</w:t>
       </w:r>
     </w:p>
     <w:p>
@@ -699,7 +739,27 @@
           <w:szCs w:val="24"/>
           <w14:ligatures w14:val="none"/>
         </w:rPr>
-        <w:t xml:space="preserve">A vacuum pump </w:t>
+        <w:t>A</w:t>
+      </w:r>
+      <w:r>
+        <w:rPr>
+          <w:rFonts w:ascii="Roboto Condensed" w:eastAsia="Times New Roman" w:hAnsi="Roboto Condensed" w:cs="Calibri"/>
+          <w:kern w:val="0"/>
+          <w:sz w:val="24"/>
+          <w:szCs w:val="24"/>
+          <w14:ligatures w14:val="none"/>
+        </w:rPr>
+        <w:t xml:space="preserve"> vacuum pump </w:t>
+      </w:r>
+      <w:r>
+        <w:rPr>
+          <w:rFonts w:ascii="Roboto Condensed" w:eastAsia="Times New Roman" w:hAnsi="Roboto Condensed" w:cs="Calibri"/>
+          <w:kern w:val="0"/>
+          <w:sz w:val="24"/>
+          <w:szCs w:val="24"/>
+          <w14:ligatures w14:val="none"/>
+        </w:rPr>
+        <w:t xml:space="preserve">is </w:t>
       </w:r>
       <w:r>
         <w:rPr>
@@ -729,7 +789,57 @@
           <w:szCs w:val="24"/>
           <w14:ligatures w14:val="none"/>
         </w:rPr>
-        <w:t xml:space="preserve"> allows the tank to be evacuated</w:t>
+        <w:t xml:space="preserve"> </w:t>
+      </w:r>
+      <w:r>
+        <w:rPr>
+          <w:rFonts w:ascii="Roboto Condensed" w:eastAsia="Times New Roman" w:hAnsi="Roboto Condensed" w:cs="Calibri"/>
+          <w:kern w:val="0"/>
+          <w:sz w:val="24"/>
+          <w:szCs w:val="24"/>
+          <w14:ligatures w14:val="none"/>
+        </w:rPr>
+        <w:t xml:space="preserve">to </w:t>
+      </w:r>
+      <w:r>
+        <w:rPr>
+          <w:rFonts w:ascii="Roboto Condensed" w:eastAsia="Times New Roman" w:hAnsi="Roboto Condensed" w:cs="Calibri"/>
+          <w:kern w:val="0"/>
+          <w:sz w:val="24"/>
+          <w:szCs w:val="24"/>
+          <w14:ligatures w14:val="none"/>
+        </w:rPr>
+        <w:t>allow the tank to be evacuated</w:t>
+      </w:r>
+      <w:r>
+        <w:rPr>
+          <w:rFonts w:ascii="Roboto Condensed" w:eastAsia="Times New Roman" w:hAnsi="Roboto Condensed" w:cs="Calibri"/>
+          <w:kern w:val="0"/>
+          <w:sz w:val="24"/>
+          <w:szCs w:val="24"/>
+          <w14:ligatures w14:val="none"/>
+        </w:rPr>
+        <w:t xml:space="preserve"> (</w:t>
+      </w:r>
+      <w:r>
+        <w:rPr>
+          <w:rFonts w:ascii="Roboto Condensed" w:eastAsia="Times New Roman" w:hAnsi="Roboto Condensed" w:cs="Calibri"/>
+          <w:kern w:val="0"/>
+          <w:sz w:val="24"/>
+          <w:szCs w:val="24"/>
+          <w14:ligatures w14:val="none"/>
+        </w:rPr>
+        <w:t>represented with a reset button in the digital experiment</w:t>
+      </w:r>
+      <w:r>
+        <w:rPr>
+          <w:rFonts w:ascii="Roboto Condensed" w:eastAsia="Times New Roman" w:hAnsi="Roboto Condensed" w:cs="Calibri"/>
+          <w:kern w:val="0"/>
+          <w:sz w:val="24"/>
+          <w:szCs w:val="24"/>
+          <w14:ligatures w14:val="none"/>
+        </w:rPr>
+        <w:t>)</w:t>
       </w:r>
       <w:r>
         <w:rPr>
@@ -777,17 +887,47 @@
           <w:szCs w:val="24"/>
           <w14:ligatures w14:val="none"/>
         </w:rPr>
-        <w:t>heater and temperature controller in the tank allows the temperature to be adjusted.</w:t>
-      </w:r>
-      <w:r>
-        <w:rPr>
-          <w:rFonts w:ascii="Roboto Condensed" w:eastAsia="Times New Roman" w:hAnsi="Roboto Condensed" w:cs="Calibri"/>
-          <w:kern w:val="0"/>
-          <w:sz w:val="24"/>
-          <w:szCs w:val="24"/>
-          <w14:ligatures w14:val="none"/>
-        </w:rPr>
-        <w:t xml:space="preserve"> </w:t>
+        <w:t>heater and temperature controller in the tank allows the temperature to be adjusted</w:t>
+      </w:r>
+      <w:r>
+        <w:rPr>
+          <w:rFonts w:ascii="Roboto Condensed" w:eastAsia="Times New Roman" w:hAnsi="Roboto Condensed" w:cs="Calibri"/>
+          <w:kern w:val="0"/>
+          <w:sz w:val="24"/>
+          <w:szCs w:val="24"/>
+          <w14:ligatures w14:val="none"/>
+        </w:rPr>
+        <w:t xml:space="preserve"> (</w:t>
+      </w:r>
+      <w:r>
+        <w:rPr>
+          <w:rFonts w:ascii="Roboto Condensed" w:eastAsia="Times New Roman" w:hAnsi="Roboto Condensed" w:cs="Calibri"/>
+          <w:kern w:val="0"/>
+          <w:sz w:val="24"/>
+          <w:szCs w:val="24"/>
+          <w14:ligatures w14:val="none"/>
+        </w:rPr>
+        <w:t>represented with a temperature slider in the digital experiment</w:t>
+      </w:r>
+      <w:r>
+        <w:rPr>
+          <w:rFonts w:ascii="Roboto Condensed" w:eastAsia="Times New Roman" w:hAnsi="Roboto Condensed" w:cs="Calibri"/>
+          <w:kern w:val="0"/>
+          <w:sz w:val="24"/>
+          <w:szCs w:val="24"/>
+          <w14:ligatures w14:val="none"/>
+        </w:rPr>
+        <w:t>)</w:t>
+      </w:r>
+      <w:r>
+        <w:rPr>
+          <w:rFonts w:ascii="Roboto Condensed" w:eastAsia="Times New Roman" w:hAnsi="Roboto Condensed" w:cs="Calibri"/>
+          <w:kern w:val="0"/>
+          <w:sz w:val="24"/>
+          <w:szCs w:val="24"/>
+          <w14:ligatures w14:val="none"/>
+        </w:rPr>
+        <w:t>.</w:t>
       </w:r>
     </w:p>
     <w:p>
@@ -815,7 +955,27 @@
           <w:szCs w:val="24"/>
           <w14:ligatures w14:val="none"/>
         </w:rPr>
-        <w:t>A beaker of the liquid and a liquid syringe.</w:t>
+        <w:t>A beaker of the liquid</w:t>
+      </w:r>
+      <w:r>
+        <w:rPr>
+          <w:rFonts w:ascii="Roboto Condensed" w:eastAsia="Times New Roman" w:hAnsi="Roboto Condensed" w:cs="Calibri"/>
+          <w:kern w:val="0"/>
+          <w:sz w:val="24"/>
+          <w:szCs w:val="24"/>
+          <w14:ligatures w14:val="none"/>
+        </w:rPr>
+        <w:t xml:space="preserve"> (not shown)</w:t>
+      </w:r>
+      <w:r>
+        <w:rPr>
+          <w:rFonts w:ascii="Roboto Condensed" w:eastAsia="Times New Roman" w:hAnsi="Roboto Condensed" w:cs="Calibri"/>
+          <w:kern w:val="0"/>
+          <w:sz w:val="24"/>
+          <w:szCs w:val="24"/>
+          <w14:ligatures w14:val="none"/>
+        </w:rPr>
+        <w:t xml:space="preserve"> and a liquid syringe.</w:t>
       </w:r>
     </w:p>
     <w:p>
@@ -1053,7 +1213,27 @@
           <w:szCs w:val="24"/>
           <w14:ligatures w14:val="none"/>
         </w:rPr>
-        <w:t>Evacuate the tank so that the pressure gauge</w:t>
+        <w:t>Evacuate the tank</w:t>
+      </w:r>
+      <w:r>
+        <w:rPr>
+          <w:rFonts w:ascii="Roboto Condensed" w:eastAsia="Times New Roman" w:hAnsi="Roboto Condensed" w:cs="Calibri"/>
+          <w:kern w:val="0"/>
+          <w:sz w:val="24"/>
+          <w:szCs w:val="24"/>
+          <w14:ligatures w14:val="none"/>
+        </w:rPr>
+        <w:t xml:space="preserve"> (with the reset button)</w:t>
+      </w:r>
+      <w:r>
+        <w:rPr>
+          <w:rFonts w:ascii="Roboto Condensed" w:eastAsia="Times New Roman" w:hAnsi="Roboto Condensed" w:cs="Calibri"/>
+          <w:kern w:val="0"/>
+          <w:sz w:val="24"/>
+          <w:szCs w:val="24"/>
+          <w14:ligatures w14:val="none"/>
+        </w:rPr>
+        <w:t xml:space="preserve"> so that the pressure gauge</w:t>
       </w:r>
       <w:r>
         <w:rPr>
@@ -1217,7 +1397,18 @@
           <w:szCs w:val="24"/>
           <w14:ligatures w14:val="none"/>
         </w:rPr>
-        <w:t>iquid inject</w:t>
+        <w:t xml:space="preserve">iquid </w:t>
+      </w:r>
+      <w:proofErr w:type="gramStart"/>
+      <w:r>
+        <w:rPr>
+          <w:rFonts w:ascii="Roboto Condensed" w:eastAsia="Times New Roman" w:hAnsi="Roboto Condensed" w:cs="Calibri"/>
+          <w:kern w:val="0"/>
+          <w:sz w:val="24"/>
+          <w:szCs w:val="24"/>
+          <w14:ligatures w14:val="none"/>
+        </w:rPr>
+        <w:t>inject</w:t>
       </w:r>
       <w:r>
         <w:rPr>
@@ -1247,7 +1438,18 @@
           <w:szCs w:val="24"/>
           <w14:ligatures w14:val="none"/>
         </w:rPr>
-        <w:t xml:space="preserve"> ______________</w:t>
+        <w:t xml:space="preserve"> _</w:t>
+      </w:r>
+      <w:proofErr w:type="gramEnd"/>
+      <w:r>
+        <w:rPr>
+          <w:rFonts w:ascii="Roboto Condensed" w:eastAsia="Times New Roman" w:hAnsi="Roboto Condensed" w:cs="Calibri"/>
+          <w:kern w:val="0"/>
+          <w:sz w:val="24"/>
+          <w:szCs w:val="24"/>
+          <w14:ligatures w14:val="none"/>
+        </w:rPr>
+        <w:t>_____________</w:t>
       </w:r>
     </w:p>
     <w:p>
@@ -1274,10 +1476,10 @@
     </w:p>
     <w:p>
       <w:pPr>
-        <w:spacing w:after="100" w:line="240" w:lineRule="auto"/>
-        <w:contextualSpacing/>
-        <w:rPr>
-          <w:rFonts w:ascii="Roboto Condensed" w:eastAsia="Times New Roman" w:hAnsi="Roboto Condensed" w:cs="Calibri"/>
+        <w:rPr>
+          <w:rFonts w:ascii="Roboto Condensed" w:eastAsia="Times New Roman" w:hAnsi="Roboto Condensed" w:cs="Calibri"/>
+          <w:b/>
+          <w:bCs/>
           <w:kern w:val="0"/>
           <w:sz w:val="24"/>
           <w:szCs w:val="24"/>
@@ -1287,6 +1489,16 @@
     </w:p>
     <w:p>
       <w:pPr>
+        <w:spacing w:after="100" w:line="240" w:lineRule="auto"/>
+        <w:rPr>
+          <w:rFonts w:ascii="Roboto Condensed" w:eastAsia="Times New Roman" w:hAnsi="Roboto Condensed" w:cs="Calibri"/>
+          <w:kern w:val="0"/>
+          <w:sz w:val="24"/>
+          <w:szCs w:val="24"/>
+          <w14:ligatures w14:val="none"/>
+        </w:rPr>
+      </w:pPr>
+      <w:r>
         <w:rPr>
           <w:rFonts w:ascii="Roboto Condensed" w:eastAsia="Times New Roman" w:hAnsi="Roboto Condensed" w:cs="Calibri"/>
           <w:b/>
@@ -1296,18 +1508,8 @@
           <w:szCs w:val="24"/>
           <w14:ligatures w14:val="none"/>
         </w:rPr>
-      </w:pPr>
-      <w:r>
-        <w:rPr>
-          <w:rFonts w:ascii="Roboto Condensed" w:eastAsia="Times New Roman" w:hAnsi="Roboto Condensed" w:cs="Calibri"/>
-          <w:b/>
-          <w:bCs/>
-          <w:kern w:val="0"/>
-          <w:sz w:val="24"/>
-          <w:szCs w:val="24"/>
-          <w14:ligatures w14:val="none"/>
-        </w:rPr>
-        <w:br w:type="page"/>
+        <w:lastRenderedPageBreak/>
+        <w:t>Measure saturation pressures</w:t>
       </w:r>
     </w:p>
     <w:p>
@@ -1324,15 +1526,62 @@
       <w:r>
         <w:rPr>
           <w:rFonts w:ascii="Roboto Condensed" w:eastAsia="Times New Roman" w:hAnsi="Roboto Condensed" w:cs="Calibri"/>
-          <w:b/>
-          <w:bCs/>
-          <w:kern w:val="0"/>
-          <w:sz w:val="24"/>
-          <w:szCs w:val="24"/>
-          <w14:ligatures w14:val="none"/>
-        </w:rPr>
-        <w:lastRenderedPageBreak/>
-        <w:t>Measure saturation pressures</w:t>
+          <w:kern w:val="0"/>
+          <w:sz w:val="24"/>
+          <w:szCs w:val="24"/>
+          <w14:ligatures w14:val="none"/>
+        </w:rPr>
+        <w:t xml:space="preserve">Pick </w:t>
+      </w:r>
+      <w:r>
+        <w:rPr>
+          <w:rFonts w:ascii="Roboto Condensed" w:eastAsia="Times New Roman" w:hAnsi="Roboto Condensed" w:cs="Calibri"/>
+          <w:kern w:val="0"/>
+          <w:sz w:val="24"/>
+          <w:szCs w:val="24"/>
+          <w14:ligatures w14:val="none"/>
+        </w:rPr>
+        <w:t>the first</w:t>
+      </w:r>
+      <w:r>
+        <w:rPr>
+          <w:rFonts w:ascii="Roboto Condensed" w:eastAsia="Times New Roman" w:hAnsi="Roboto Condensed" w:cs="Calibri"/>
+          <w:kern w:val="0"/>
+          <w:sz w:val="24"/>
+          <w:szCs w:val="24"/>
+          <w14:ligatures w14:val="none"/>
+        </w:rPr>
+        <w:t xml:space="preserve"> temperature to make measurements</w:t>
+      </w:r>
+      <w:r>
+        <w:rPr>
+          <w:rFonts w:ascii="Roboto Condensed" w:eastAsia="Times New Roman" w:hAnsi="Roboto Condensed" w:cs="Calibri"/>
+          <w:kern w:val="0"/>
+          <w:sz w:val="24"/>
+          <w:szCs w:val="24"/>
+          <w14:ligatures w14:val="none"/>
+        </w:rPr>
+        <w:t>.</w:t>
+      </w:r>
+      <w:r>
+        <w:rPr>
+          <w:rFonts w:ascii="Roboto Condensed" w:eastAsia="Times New Roman" w:hAnsi="Roboto Condensed" w:cs="Calibri"/>
+          <w:kern w:val="0"/>
+          <w:sz w:val="24"/>
+          <w:szCs w:val="24"/>
+          <w14:ligatures w14:val="none"/>
+        </w:rPr>
+        <w:t xml:space="preserve"> </w:t>
+      </w:r>
+      <w:r>
+        <w:rPr>
+          <w:rFonts w:ascii="Roboto Condensed" w:eastAsia="Times New Roman" w:hAnsi="Roboto Condensed" w:cs="Calibri"/>
+          <w:kern w:val="0"/>
+          <w:sz w:val="24"/>
+          <w:szCs w:val="24"/>
+          <w14:ligatures w14:val="none"/>
+        </w:rPr>
+        <w:t>Pick a volume of liquid to inject. You may inject multiple syringes of liquid per trial.</w:t>
       </w:r>
     </w:p>
     <w:p>
@@ -1354,37 +1603,147 @@
           <w:szCs w:val="24"/>
           <w14:ligatures w14:val="none"/>
         </w:rPr>
-        <w:t>Select</w:t>
-      </w:r>
-      <w:r>
-        <w:rPr>
-          <w:rFonts w:ascii="Roboto Condensed" w:eastAsia="Times New Roman" w:hAnsi="Roboto Condensed" w:cs="Calibri"/>
-          <w:kern w:val="0"/>
-          <w:sz w:val="24"/>
-          <w:szCs w:val="24"/>
-          <w14:ligatures w14:val="none"/>
-        </w:rPr>
-        <w:t xml:space="preserve"> the amount of liquid to inject</w:t>
-      </w:r>
-      <w:r>
-        <w:rPr>
-          <w:rFonts w:ascii="Roboto Condensed" w:eastAsia="Times New Roman" w:hAnsi="Roboto Condensed" w:cs="Calibri"/>
-          <w:kern w:val="0"/>
-          <w:sz w:val="24"/>
-          <w:szCs w:val="24"/>
-          <w14:ligatures w14:val="none"/>
-        </w:rPr>
-        <w:t xml:space="preserve">: _____________ </w:t>
-      </w:r>
-      <w:r>
-        <w:rPr>
-          <w:rFonts w:ascii="Roboto Condensed" w:eastAsia="Times New Roman" w:hAnsi="Roboto Condensed" w:cs="Calibri"/>
-          <w:kern w:val="0"/>
-          <w:sz w:val="24"/>
-          <w:szCs w:val="24"/>
-          <w14:ligatures w14:val="none"/>
-        </w:rPr>
-        <w:t>mL.</w:t>
+        <w:t>Inject liquid</w:t>
+      </w:r>
+      <w:r>
+        <w:rPr>
+          <w:rFonts w:ascii="Roboto Condensed" w:eastAsia="Times New Roman" w:hAnsi="Roboto Condensed" w:cs="Calibri"/>
+          <w:kern w:val="0"/>
+          <w:sz w:val="24"/>
+          <w:szCs w:val="24"/>
+          <w14:ligatures w14:val="none"/>
+        </w:rPr>
+        <w:t xml:space="preserve"> with the syring</w:t>
+      </w:r>
+      <w:r>
+        <w:rPr>
+          <w:rFonts w:ascii="Roboto Condensed" w:eastAsia="Times New Roman" w:hAnsi="Roboto Condensed" w:cs="Calibri"/>
+          <w:kern w:val="0"/>
+          <w:sz w:val="24"/>
+          <w:szCs w:val="24"/>
+          <w14:ligatures w14:val="none"/>
+        </w:rPr>
+        <w:t>e</w:t>
+      </w:r>
+      <w:r>
+        <w:rPr>
+          <w:rFonts w:ascii="Roboto Condensed" w:eastAsia="Times New Roman" w:hAnsi="Roboto Condensed" w:cs="Calibri"/>
+          <w:kern w:val="0"/>
+          <w:sz w:val="24"/>
+          <w:szCs w:val="24"/>
+          <w14:ligatures w14:val="none"/>
+        </w:rPr>
+        <w:t xml:space="preserve">, allow </w:t>
+      </w:r>
+      <w:r>
+        <w:rPr>
+          <w:rFonts w:ascii="Roboto Condensed" w:eastAsia="Times New Roman" w:hAnsi="Roboto Condensed" w:cs="Calibri"/>
+          <w:kern w:val="0"/>
+          <w:sz w:val="24"/>
+          <w:szCs w:val="24"/>
+          <w14:ligatures w14:val="none"/>
+        </w:rPr>
+        <w:t xml:space="preserve">the tank to </w:t>
+      </w:r>
+      <w:r>
+        <w:rPr>
+          <w:rFonts w:ascii="Roboto Condensed" w:eastAsia="Times New Roman" w:hAnsi="Roboto Condensed" w:cs="Calibri"/>
+          <w:kern w:val="0"/>
+          <w:sz w:val="24"/>
+          <w:szCs w:val="24"/>
+          <w14:ligatures w14:val="none"/>
+        </w:rPr>
+        <w:t>equilibrate,</w:t>
+      </w:r>
+      <w:r>
+        <w:rPr>
+          <w:rFonts w:ascii="Roboto Condensed" w:eastAsia="Times New Roman" w:hAnsi="Roboto Condensed" w:cs="Calibri"/>
+          <w:kern w:val="0"/>
+          <w:sz w:val="24"/>
+          <w:szCs w:val="24"/>
+          <w14:ligatures w14:val="none"/>
+        </w:rPr>
+        <w:t xml:space="preserve"> and</w:t>
+      </w:r>
+      <w:r>
+        <w:rPr>
+          <w:rFonts w:ascii="Roboto Condensed" w:eastAsia="Times New Roman" w:hAnsi="Roboto Condensed" w:cs="Calibri"/>
+          <w:kern w:val="0"/>
+          <w:sz w:val="24"/>
+          <w:szCs w:val="24"/>
+          <w14:ligatures w14:val="none"/>
+        </w:rPr>
+        <w:t xml:space="preserve"> read pressure from </w:t>
+      </w:r>
+      <w:r>
+        <w:rPr>
+          <w:rFonts w:ascii="Roboto Condensed" w:eastAsia="Times New Roman" w:hAnsi="Roboto Condensed" w:cs="Calibri"/>
+          <w:kern w:val="0"/>
+          <w:sz w:val="24"/>
+          <w:szCs w:val="24"/>
+          <w14:ligatures w14:val="none"/>
+        </w:rPr>
+        <w:t>the</w:t>
+      </w:r>
+      <w:r>
+        <w:rPr>
+          <w:rFonts w:ascii="Roboto Condensed" w:eastAsia="Times New Roman" w:hAnsi="Roboto Condensed" w:cs="Calibri"/>
+          <w:kern w:val="0"/>
+          <w:sz w:val="24"/>
+          <w:szCs w:val="24"/>
+          <w14:ligatures w14:val="none"/>
+        </w:rPr>
+        <w:t xml:space="preserve"> pressure gauge</w:t>
+      </w:r>
+      <w:r>
+        <w:rPr>
+          <w:rFonts w:ascii="Roboto Condensed" w:eastAsia="Times New Roman" w:hAnsi="Roboto Condensed" w:cs="Calibri"/>
+          <w:kern w:val="0"/>
+          <w:sz w:val="24"/>
+          <w:szCs w:val="24"/>
+          <w14:ligatures w14:val="none"/>
+        </w:rPr>
+        <w:t xml:space="preserve">. </w:t>
+      </w:r>
+      <w:r>
+        <w:rPr>
+          <w:rFonts w:ascii="Roboto Condensed" w:eastAsia="Times New Roman" w:hAnsi="Roboto Condensed" w:cs="Calibri"/>
+          <w:kern w:val="0"/>
+          <w:sz w:val="24"/>
+          <w:szCs w:val="24"/>
+          <w14:ligatures w14:val="none"/>
+        </w:rPr>
+        <w:t xml:space="preserve">How </w:t>
+      </w:r>
+      <w:r>
+        <w:rPr>
+          <w:rFonts w:ascii="Roboto Condensed" w:eastAsia="Times New Roman" w:hAnsi="Roboto Condensed" w:cs="Calibri"/>
+          <w:kern w:val="0"/>
+          <w:sz w:val="24"/>
+          <w:szCs w:val="24"/>
+          <w14:ligatures w14:val="none"/>
+        </w:rPr>
+        <w:t>can</w:t>
+      </w:r>
+      <w:r>
+        <w:rPr>
+          <w:rFonts w:ascii="Roboto Condensed" w:eastAsia="Times New Roman" w:hAnsi="Roboto Condensed" w:cs="Calibri"/>
+          <w:kern w:val="0"/>
+          <w:sz w:val="24"/>
+          <w:szCs w:val="24"/>
+          <w14:ligatures w14:val="none"/>
+        </w:rPr>
+        <w:t xml:space="preserve"> you determine if you are at</w:t>
+      </w:r>
+      <w:r>
+        <w:rPr>
+          <w:rFonts w:ascii="Roboto Condensed" w:eastAsia="Times New Roman" w:hAnsi="Roboto Condensed" w:cs="Calibri"/>
+          <w:kern w:val="0"/>
+          <w:sz w:val="24"/>
+          <w:szCs w:val="24"/>
+          <w14:ligatures w14:val="none"/>
+        </w:rPr>
+        <w:t xml:space="preserve"> vapor-liquid equilibrium</w:t>
       </w:r>
       <w:r>
         <w:rPr>
@@ -1396,240 +1755,6 @@
         </w:rPr>
         <w:t xml:space="preserve"> </w:t>
       </w:r>
-    </w:p>
-    <w:p>
-      <w:pPr>
-        <w:spacing w:after="100" w:line="240" w:lineRule="auto"/>
-        <w:rPr>
-          <w:rFonts w:ascii="Roboto Condensed" w:eastAsia="Times New Roman" w:hAnsi="Roboto Condensed" w:cs="Calibri"/>
-          <w:kern w:val="0"/>
-          <w:sz w:val="24"/>
-          <w:szCs w:val="24"/>
-          <w14:ligatures w14:val="none"/>
-        </w:rPr>
-      </w:pPr>
-      <w:r>
-        <w:rPr>
-          <w:rFonts w:ascii="Roboto Condensed" w:eastAsia="Times New Roman" w:hAnsi="Roboto Condensed" w:cs="Calibri"/>
-          <w:kern w:val="0"/>
-          <w:sz w:val="24"/>
-          <w:szCs w:val="24"/>
-          <w14:ligatures w14:val="none"/>
-        </w:rPr>
-        <w:t xml:space="preserve">Pick </w:t>
-      </w:r>
-      <w:r>
-        <w:rPr>
-          <w:rFonts w:ascii="Roboto Condensed" w:eastAsia="Times New Roman" w:hAnsi="Roboto Condensed" w:cs="Calibri"/>
-          <w:kern w:val="0"/>
-          <w:sz w:val="24"/>
-          <w:szCs w:val="24"/>
-          <w14:ligatures w14:val="none"/>
-        </w:rPr>
-        <w:t>the first</w:t>
-      </w:r>
-      <w:r>
-        <w:rPr>
-          <w:rFonts w:ascii="Roboto Condensed" w:eastAsia="Times New Roman" w:hAnsi="Roboto Condensed" w:cs="Calibri"/>
-          <w:kern w:val="0"/>
-          <w:sz w:val="24"/>
-          <w:szCs w:val="24"/>
-          <w14:ligatures w14:val="none"/>
-        </w:rPr>
-        <w:t xml:space="preserve"> temperature to make measurements</w:t>
-      </w:r>
-      <w:r>
-        <w:rPr>
-          <w:rFonts w:ascii="Roboto Condensed" w:eastAsia="Times New Roman" w:hAnsi="Roboto Condensed" w:cs="Calibri"/>
-          <w:kern w:val="0"/>
-          <w:sz w:val="24"/>
-          <w:szCs w:val="24"/>
-          <w14:ligatures w14:val="none"/>
-        </w:rPr>
-        <w:t>.</w:t>
-      </w:r>
-      <w:r>
-        <w:rPr>
-          <w:rFonts w:ascii="Roboto Condensed" w:eastAsia="Times New Roman" w:hAnsi="Roboto Condensed" w:cs="Calibri"/>
-          <w:kern w:val="0"/>
-          <w:sz w:val="24"/>
-          <w:szCs w:val="24"/>
-          <w14:ligatures w14:val="none"/>
-        </w:rPr>
-        <w:t xml:space="preserve"> </w:t>
-      </w:r>
-    </w:p>
-    <w:p>
-      <w:pPr>
-        <w:spacing w:after="100" w:line="240" w:lineRule="auto"/>
-        <w:rPr>
-          <w:rFonts w:ascii="Roboto Condensed" w:eastAsia="Times New Roman" w:hAnsi="Roboto Condensed" w:cs="Calibri"/>
-          <w:kern w:val="0"/>
-          <w:sz w:val="24"/>
-          <w:szCs w:val="24"/>
-          <w14:ligatures w14:val="none"/>
-        </w:rPr>
-      </w:pPr>
-      <w:r>
-        <w:rPr>
-          <w:rFonts w:ascii="Roboto Condensed" w:eastAsia="Times New Roman" w:hAnsi="Roboto Condensed" w:cs="Calibri"/>
-          <w:kern w:val="0"/>
-          <w:sz w:val="24"/>
-          <w:szCs w:val="24"/>
-          <w14:ligatures w14:val="none"/>
-        </w:rPr>
-        <w:t>Inject liquid</w:t>
-      </w:r>
-      <w:r>
-        <w:rPr>
-          <w:rFonts w:ascii="Roboto Condensed" w:eastAsia="Times New Roman" w:hAnsi="Roboto Condensed" w:cs="Calibri"/>
-          <w:kern w:val="0"/>
-          <w:sz w:val="24"/>
-          <w:szCs w:val="24"/>
-          <w14:ligatures w14:val="none"/>
-        </w:rPr>
-        <w:t xml:space="preserve"> with the syring</w:t>
-      </w:r>
-      <w:r>
-        <w:rPr>
-          <w:rFonts w:ascii="Roboto Condensed" w:eastAsia="Times New Roman" w:hAnsi="Roboto Condensed" w:cs="Calibri"/>
-          <w:kern w:val="0"/>
-          <w:sz w:val="24"/>
-          <w:szCs w:val="24"/>
-          <w14:ligatures w14:val="none"/>
-        </w:rPr>
-        <w:t>e</w:t>
-      </w:r>
-      <w:r>
-        <w:rPr>
-          <w:rFonts w:ascii="Roboto Condensed" w:eastAsia="Times New Roman" w:hAnsi="Roboto Condensed" w:cs="Calibri"/>
-          <w:kern w:val="0"/>
-          <w:sz w:val="24"/>
-          <w:szCs w:val="24"/>
-          <w14:ligatures w14:val="none"/>
-        </w:rPr>
-        <w:t xml:space="preserve">, allow </w:t>
-      </w:r>
-      <w:r>
-        <w:rPr>
-          <w:rFonts w:ascii="Roboto Condensed" w:eastAsia="Times New Roman" w:hAnsi="Roboto Condensed" w:cs="Calibri"/>
-          <w:kern w:val="0"/>
-          <w:sz w:val="24"/>
-          <w:szCs w:val="24"/>
-          <w14:ligatures w14:val="none"/>
-        </w:rPr>
-        <w:t xml:space="preserve">the tank to </w:t>
-      </w:r>
-      <w:r>
-        <w:rPr>
-          <w:rFonts w:ascii="Roboto Condensed" w:eastAsia="Times New Roman" w:hAnsi="Roboto Condensed" w:cs="Calibri"/>
-          <w:kern w:val="0"/>
-          <w:sz w:val="24"/>
-          <w:szCs w:val="24"/>
-          <w14:ligatures w14:val="none"/>
-        </w:rPr>
-        <w:t>equilibrate,</w:t>
-      </w:r>
-      <w:r>
-        <w:rPr>
-          <w:rFonts w:ascii="Roboto Condensed" w:eastAsia="Times New Roman" w:hAnsi="Roboto Condensed" w:cs="Calibri"/>
-          <w:kern w:val="0"/>
-          <w:sz w:val="24"/>
-          <w:szCs w:val="24"/>
-          <w14:ligatures w14:val="none"/>
-        </w:rPr>
-        <w:t xml:space="preserve"> and</w:t>
-      </w:r>
-      <w:r>
-        <w:rPr>
-          <w:rFonts w:ascii="Roboto Condensed" w:eastAsia="Times New Roman" w:hAnsi="Roboto Condensed" w:cs="Calibri"/>
-          <w:kern w:val="0"/>
-          <w:sz w:val="24"/>
-          <w:szCs w:val="24"/>
-          <w14:ligatures w14:val="none"/>
-        </w:rPr>
-        <w:t xml:space="preserve"> read pressure from </w:t>
-      </w:r>
-      <w:r>
-        <w:rPr>
-          <w:rFonts w:ascii="Roboto Condensed" w:eastAsia="Times New Roman" w:hAnsi="Roboto Condensed" w:cs="Calibri"/>
-          <w:kern w:val="0"/>
-          <w:sz w:val="24"/>
-          <w:szCs w:val="24"/>
-          <w14:ligatures w14:val="none"/>
-        </w:rPr>
-        <w:t>the</w:t>
-      </w:r>
-      <w:r>
-        <w:rPr>
-          <w:rFonts w:ascii="Roboto Condensed" w:eastAsia="Times New Roman" w:hAnsi="Roboto Condensed" w:cs="Calibri"/>
-          <w:kern w:val="0"/>
-          <w:sz w:val="24"/>
-          <w:szCs w:val="24"/>
-          <w14:ligatures w14:val="none"/>
-        </w:rPr>
-        <w:t xml:space="preserve"> pressure gauge</w:t>
-      </w:r>
-      <w:r>
-        <w:rPr>
-          <w:rFonts w:ascii="Roboto Condensed" w:eastAsia="Times New Roman" w:hAnsi="Roboto Condensed" w:cs="Calibri"/>
-          <w:kern w:val="0"/>
-          <w:sz w:val="24"/>
-          <w:szCs w:val="24"/>
-          <w14:ligatures w14:val="none"/>
-        </w:rPr>
-        <w:t xml:space="preserve">. </w:t>
-      </w:r>
-      <w:r>
-        <w:rPr>
-          <w:rFonts w:ascii="Roboto Condensed" w:eastAsia="Times New Roman" w:hAnsi="Roboto Condensed" w:cs="Calibri"/>
-          <w:kern w:val="0"/>
-          <w:sz w:val="24"/>
-          <w:szCs w:val="24"/>
-          <w14:ligatures w14:val="none"/>
-        </w:rPr>
-        <w:t xml:space="preserve">How </w:t>
-      </w:r>
-      <w:r>
-        <w:rPr>
-          <w:rFonts w:ascii="Roboto Condensed" w:eastAsia="Times New Roman" w:hAnsi="Roboto Condensed" w:cs="Calibri"/>
-          <w:kern w:val="0"/>
-          <w:sz w:val="24"/>
-          <w:szCs w:val="24"/>
-          <w14:ligatures w14:val="none"/>
-        </w:rPr>
-        <w:t>can</w:t>
-      </w:r>
-      <w:r>
-        <w:rPr>
-          <w:rFonts w:ascii="Roboto Condensed" w:eastAsia="Times New Roman" w:hAnsi="Roboto Condensed" w:cs="Calibri"/>
-          <w:kern w:val="0"/>
-          <w:sz w:val="24"/>
-          <w:szCs w:val="24"/>
-          <w14:ligatures w14:val="none"/>
-        </w:rPr>
-        <w:t xml:space="preserve"> you determine if you are at</w:t>
-      </w:r>
-      <w:r>
-        <w:rPr>
-          <w:rFonts w:ascii="Roboto Condensed" w:eastAsia="Times New Roman" w:hAnsi="Roboto Condensed" w:cs="Calibri"/>
-          <w:kern w:val="0"/>
-          <w:sz w:val="24"/>
-          <w:szCs w:val="24"/>
-          <w14:ligatures w14:val="none"/>
-        </w:rPr>
-        <w:t xml:space="preserve"> vapor-liquid equilibrium</w:t>
-      </w:r>
-      <w:r>
-        <w:rPr>
-          <w:rFonts w:ascii="Roboto Condensed" w:eastAsia="Times New Roman" w:hAnsi="Roboto Condensed" w:cs="Calibri"/>
-          <w:kern w:val="0"/>
-          <w:sz w:val="24"/>
-          <w:szCs w:val="24"/>
-          <w14:ligatures w14:val="none"/>
-        </w:rPr>
-        <w:t xml:space="preserve"> </w:t>
-      </w:r>
       <w:r>
         <w:rPr>
           <w:rFonts w:ascii="Roboto Condensed" w:eastAsia="Times New Roman" w:hAnsi="Roboto Condensed" w:cs="Calibri"/>
@@ -1669,6 +1794,16 @@
           <w14:ligatures w14:val="none"/>
         </w:rPr>
         <w:t xml:space="preserve">? </w:t>
+      </w:r>
+      <w:r>
+        <w:rPr>
+          <w:rFonts w:ascii="Roboto Condensed" w:eastAsia="Times New Roman" w:hAnsi="Roboto Condensed" w:cs="Calibri"/>
+          <w:kern w:val="0"/>
+          <w:sz w:val="24"/>
+          <w:szCs w:val="24"/>
+          <w14:ligatures w14:val="none"/>
+        </w:rPr>
+        <w:t>(Hint: try comparing behavior when injecting small vs. large amounts of liquid).</w:t>
       </w:r>
     </w:p>
     <w:p>
@@ -1844,6 +1979,7 @@
       <w:tblGrid>
         <w:gridCol w:w="1885"/>
         <w:gridCol w:w="1620"/>
+        <w:gridCol w:w="2340"/>
       </w:tblGrid>
       <w:tr>
         <w:tc>
@@ -1871,6 +2007,7 @@
               </w:rPr>
               <w:t>Temperature (</w:t>
             </w:r>
+            <w:proofErr w:type="spellStart"/>
             <w:r>
               <w:rPr>
                 <w:rFonts w:ascii="Roboto Condensed" w:eastAsia="Times New Roman" w:hAnsi="Roboto Condensed" w:cs="Calibri"/>
@@ -1890,7 +2027,18 @@
                 <w:szCs w:val="24"/>
                 <w14:ligatures w14:val="none"/>
               </w:rPr>
-              <w:t>C)</w:t>
+              <w:t>C</w:t>
+            </w:r>
+            <w:proofErr w:type="spellEnd"/>
+            <w:r>
+              <w:rPr>
+                <w:rFonts w:ascii="Roboto Condensed" w:eastAsia="Times New Roman" w:hAnsi="Roboto Condensed" w:cs="Calibri"/>
+                <w:kern w:val="0"/>
+                <w:sz w:val="24"/>
+                <w:szCs w:val="24"/>
+                <w14:ligatures w14:val="none"/>
+              </w:rPr>
+              <w:t>)</w:t>
             </w:r>
           </w:p>
         </w:tc>
@@ -1921,6 +2069,33 @@
             </w:r>
           </w:p>
         </w:tc>
+        <w:tc>
+          <w:tcPr>
+            <w:tcW w:w="2340" w:type="dxa"/>
+          </w:tcPr>
+          <w:p>
+            <w:pPr>
+              <w:spacing w:after="100"/>
+              <w:rPr>
+                <w:rFonts w:ascii="Roboto Condensed" w:eastAsia="Times New Roman" w:hAnsi="Roboto Condensed" w:cs="Calibri"/>
+                <w:kern w:val="0"/>
+                <w:sz w:val="24"/>
+                <w:szCs w:val="24"/>
+                <w14:ligatures w14:val="none"/>
+              </w:rPr>
+            </w:pPr>
+            <w:r>
+              <w:rPr>
+                <w:rFonts w:ascii="Roboto Condensed" w:eastAsia="Times New Roman" w:hAnsi="Roboto Condensed" w:cs="Calibri"/>
+                <w:kern w:val="0"/>
+                <w:sz w:val="24"/>
+                <w:szCs w:val="24"/>
+                <w14:ligatures w14:val="none"/>
+              </w:rPr>
+              <w:t>Volume Injected (mL)</w:t>
+            </w:r>
+          </w:p>
+        </w:tc>
       </w:tr>
       <w:tr>
         <w:tc>
@@ -1943,6 +2118,23 @@
         <w:tc>
           <w:tcPr>
             <w:tcW w:w="1620" w:type="dxa"/>
+          </w:tcPr>
+          <w:p>
+            <w:pPr>
+              <w:spacing w:after="100"/>
+              <w:rPr>
+                <w:rFonts w:ascii="Roboto Condensed" w:eastAsia="Times New Roman" w:hAnsi="Roboto Condensed" w:cs="Calibri"/>
+                <w:kern w:val="0"/>
+                <w:sz w:val="24"/>
+                <w:szCs w:val="24"/>
+                <w14:ligatures w14:val="none"/>
+              </w:rPr>
+            </w:pPr>
+          </w:p>
+        </w:tc>
+        <w:tc>
+          <w:tcPr>
+            <w:tcW w:w="2340" w:type="dxa"/>
           </w:tcPr>
           <w:p>
             <w:pPr>
@@ -1993,28 +2185,9 @@
             </w:pPr>
           </w:p>
         </w:tc>
-      </w:tr>
-      <w:tr>
         <w:tc>
           <w:tcPr>
-            <w:tcW w:w="1885" w:type="dxa"/>
-          </w:tcPr>
-          <w:p>
-            <w:pPr>
-              <w:spacing w:after="100"/>
-              <w:rPr>
-                <w:rFonts w:ascii="Roboto Condensed" w:eastAsia="Times New Roman" w:hAnsi="Roboto Condensed" w:cs="Calibri"/>
-                <w:kern w:val="0"/>
-                <w:sz w:val="24"/>
-                <w:szCs w:val="24"/>
-                <w14:ligatures w14:val="none"/>
-              </w:rPr>
-            </w:pPr>
-          </w:p>
-        </w:tc>
-        <w:tc>
-          <w:tcPr>
-            <w:tcW w:w="1620" w:type="dxa"/>
+            <w:tcW w:w="2340" w:type="dxa"/>
           </w:tcPr>
           <w:p>
             <w:pPr>
@@ -2065,28 +2238,9 @@
             </w:pPr>
           </w:p>
         </w:tc>
-      </w:tr>
-      <w:tr>
         <w:tc>
           <w:tcPr>
-            <w:tcW w:w="1885" w:type="dxa"/>
-          </w:tcPr>
-          <w:p>
-            <w:pPr>
-              <w:spacing w:after="100"/>
-              <w:rPr>
-                <w:rFonts w:ascii="Roboto Condensed" w:eastAsia="Times New Roman" w:hAnsi="Roboto Condensed" w:cs="Calibri"/>
-                <w:kern w:val="0"/>
-                <w:sz w:val="24"/>
-                <w:szCs w:val="24"/>
-                <w14:ligatures w14:val="none"/>
-              </w:rPr>
-            </w:pPr>
-          </w:p>
-        </w:tc>
-        <w:tc>
-          <w:tcPr>
-            <w:tcW w:w="1620" w:type="dxa"/>
+            <w:tcW w:w="2340" w:type="dxa"/>
           </w:tcPr>
           <w:p>
             <w:pPr>
@@ -2137,28 +2291,9 @@
             </w:pPr>
           </w:p>
         </w:tc>
-      </w:tr>
-      <w:tr>
         <w:tc>
           <w:tcPr>
-            <w:tcW w:w="1885" w:type="dxa"/>
-          </w:tcPr>
-          <w:p>
-            <w:pPr>
-              <w:spacing w:after="100"/>
-              <w:rPr>
-                <w:rFonts w:ascii="Roboto Condensed" w:eastAsia="Times New Roman" w:hAnsi="Roboto Condensed" w:cs="Calibri"/>
-                <w:kern w:val="0"/>
-                <w:sz w:val="24"/>
-                <w:szCs w:val="24"/>
-                <w14:ligatures w14:val="none"/>
-              </w:rPr>
-            </w:pPr>
-          </w:p>
-        </w:tc>
-        <w:tc>
-          <w:tcPr>
-            <w:tcW w:w="1620" w:type="dxa"/>
+            <w:tcW w:w="2340" w:type="dxa"/>
           </w:tcPr>
           <w:p>
             <w:pPr>
@@ -2209,28 +2344,9 @@
             </w:pPr>
           </w:p>
         </w:tc>
-      </w:tr>
-      <w:tr>
         <w:tc>
           <w:tcPr>
-            <w:tcW w:w="1885" w:type="dxa"/>
-          </w:tcPr>
-          <w:p>
-            <w:pPr>
-              <w:spacing w:after="100"/>
-              <w:rPr>
-                <w:rFonts w:ascii="Roboto Condensed" w:eastAsia="Times New Roman" w:hAnsi="Roboto Condensed" w:cs="Calibri"/>
-                <w:kern w:val="0"/>
-                <w:sz w:val="24"/>
-                <w:szCs w:val="24"/>
-                <w14:ligatures w14:val="none"/>
-              </w:rPr>
-            </w:pPr>
-          </w:p>
-        </w:tc>
-        <w:tc>
-          <w:tcPr>
-            <w:tcW w:w="1620" w:type="dxa"/>
+            <w:tcW w:w="2340" w:type="dxa"/>
           </w:tcPr>
           <w:p>
             <w:pPr>
@@ -2281,6 +2397,23 @@
             </w:pPr>
           </w:p>
         </w:tc>
+        <w:tc>
+          <w:tcPr>
+            <w:tcW w:w="2340" w:type="dxa"/>
+          </w:tcPr>
+          <w:p>
+            <w:pPr>
+              <w:spacing w:after="100"/>
+              <w:rPr>
+                <w:rFonts w:ascii="Roboto Condensed" w:eastAsia="Times New Roman" w:hAnsi="Roboto Condensed" w:cs="Calibri"/>
+                <w:kern w:val="0"/>
+                <w:sz w:val="24"/>
+                <w:szCs w:val="24"/>
+                <w14:ligatures w14:val="none"/>
+              </w:rPr>
+            </w:pPr>
+          </w:p>
+        </w:tc>
       </w:tr>
       <w:tr>
         <w:tc>
@@ -2317,6 +2450,23 @@
             </w:pPr>
           </w:p>
         </w:tc>
+        <w:tc>
+          <w:tcPr>
+            <w:tcW w:w="2340" w:type="dxa"/>
+          </w:tcPr>
+          <w:p>
+            <w:pPr>
+              <w:spacing w:after="100"/>
+              <w:rPr>
+                <w:rFonts w:ascii="Roboto Condensed" w:eastAsia="Times New Roman" w:hAnsi="Roboto Condensed" w:cs="Calibri"/>
+                <w:kern w:val="0"/>
+                <w:sz w:val="24"/>
+                <w:szCs w:val="24"/>
+                <w14:ligatures w14:val="none"/>
+              </w:rPr>
+            </w:pPr>
+          </w:p>
+        </w:tc>
       </w:tr>
       <w:tr>
         <w:tc>
@@ -2339,6 +2489,235 @@
         <w:tc>
           <w:tcPr>
             <w:tcW w:w="1620" w:type="dxa"/>
+          </w:tcPr>
+          <w:p>
+            <w:pPr>
+              <w:spacing w:after="100"/>
+              <w:rPr>
+                <w:rFonts w:ascii="Roboto Condensed" w:eastAsia="Times New Roman" w:hAnsi="Roboto Condensed" w:cs="Calibri"/>
+                <w:kern w:val="0"/>
+                <w:sz w:val="24"/>
+                <w:szCs w:val="24"/>
+                <w14:ligatures w14:val="none"/>
+              </w:rPr>
+            </w:pPr>
+          </w:p>
+        </w:tc>
+        <w:tc>
+          <w:tcPr>
+            <w:tcW w:w="2340" w:type="dxa"/>
+          </w:tcPr>
+          <w:p>
+            <w:pPr>
+              <w:spacing w:after="100"/>
+              <w:rPr>
+                <w:rFonts w:ascii="Roboto Condensed" w:eastAsia="Times New Roman" w:hAnsi="Roboto Condensed" w:cs="Calibri"/>
+                <w:kern w:val="0"/>
+                <w:sz w:val="24"/>
+                <w:szCs w:val="24"/>
+                <w14:ligatures w14:val="none"/>
+              </w:rPr>
+            </w:pPr>
+          </w:p>
+        </w:tc>
+      </w:tr>
+      <w:tr>
+        <w:tc>
+          <w:tcPr>
+            <w:tcW w:w="1885" w:type="dxa"/>
+          </w:tcPr>
+          <w:p>
+            <w:pPr>
+              <w:spacing w:after="100"/>
+              <w:rPr>
+                <w:rFonts w:ascii="Roboto Condensed" w:eastAsia="Times New Roman" w:hAnsi="Roboto Condensed" w:cs="Calibri"/>
+                <w:kern w:val="0"/>
+                <w:sz w:val="24"/>
+                <w:szCs w:val="24"/>
+                <w14:ligatures w14:val="none"/>
+              </w:rPr>
+            </w:pPr>
+          </w:p>
+        </w:tc>
+        <w:tc>
+          <w:tcPr>
+            <w:tcW w:w="1620" w:type="dxa"/>
+          </w:tcPr>
+          <w:p>
+            <w:pPr>
+              <w:spacing w:after="100"/>
+              <w:rPr>
+                <w:rFonts w:ascii="Roboto Condensed" w:eastAsia="Times New Roman" w:hAnsi="Roboto Condensed" w:cs="Calibri"/>
+                <w:kern w:val="0"/>
+                <w:sz w:val="24"/>
+                <w:szCs w:val="24"/>
+                <w14:ligatures w14:val="none"/>
+              </w:rPr>
+            </w:pPr>
+          </w:p>
+        </w:tc>
+        <w:tc>
+          <w:tcPr>
+            <w:tcW w:w="2340" w:type="dxa"/>
+          </w:tcPr>
+          <w:p>
+            <w:pPr>
+              <w:spacing w:after="100"/>
+              <w:rPr>
+                <w:rFonts w:ascii="Roboto Condensed" w:eastAsia="Times New Roman" w:hAnsi="Roboto Condensed" w:cs="Calibri"/>
+                <w:kern w:val="0"/>
+                <w:sz w:val="24"/>
+                <w:szCs w:val="24"/>
+                <w14:ligatures w14:val="none"/>
+              </w:rPr>
+            </w:pPr>
+          </w:p>
+        </w:tc>
+      </w:tr>
+      <w:tr>
+        <w:tc>
+          <w:tcPr>
+            <w:tcW w:w="1885" w:type="dxa"/>
+          </w:tcPr>
+          <w:p>
+            <w:pPr>
+              <w:spacing w:after="100"/>
+              <w:rPr>
+                <w:rFonts w:ascii="Roboto Condensed" w:eastAsia="Times New Roman" w:hAnsi="Roboto Condensed" w:cs="Calibri"/>
+                <w:kern w:val="0"/>
+                <w:sz w:val="24"/>
+                <w:szCs w:val="24"/>
+                <w14:ligatures w14:val="none"/>
+              </w:rPr>
+            </w:pPr>
+          </w:p>
+        </w:tc>
+        <w:tc>
+          <w:tcPr>
+            <w:tcW w:w="1620" w:type="dxa"/>
+          </w:tcPr>
+          <w:p>
+            <w:pPr>
+              <w:spacing w:after="100"/>
+              <w:rPr>
+                <w:rFonts w:ascii="Roboto Condensed" w:eastAsia="Times New Roman" w:hAnsi="Roboto Condensed" w:cs="Calibri"/>
+                <w:kern w:val="0"/>
+                <w:sz w:val="24"/>
+                <w:szCs w:val="24"/>
+                <w14:ligatures w14:val="none"/>
+              </w:rPr>
+            </w:pPr>
+          </w:p>
+        </w:tc>
+        <w:tc>
+          <w:tcPr>
+            <w:tcW w:w="2340" w:type="dxa"/>
+          </w:tcPr>
+          <w:p>
+            <w:pPr>
+              <w:spacing w:after="100"/>
+              <w:rPr>
+                <w:rFonts w:ascii="Roboto Condensed" w:eastAsia="Times New Roman" w:hAnsi="Roboto Condensed" w:cs="Calibri"/>
+                <w:kern w:val="0"/>
+                <w:sz w:val="24"/>
+                <w:szCs w:val="24"/>
+                <w14:ligatures w14:val="none"/>
+              </w:rPr>
+            </w:pPr>
+          </w:p>
+        </w:tc>
+      </w:tr>
+      <w:tr>
+        <w:tc>
+          <w:tcPr>
+            <w:tcW w:w="1885" w:type="dxa"/>
+          </w:tcPr>
+          <w:p>
+            <w:pPr>
+              <w:spacing w:after="100"/>
+              <w:rPr>
+                <w:rFonts w:ascii="Roboto Condensed" w:eastAsia="Times New Roman" w:hAnsi="Roboto Condensed" w:cs="Calibri"/>
+                <w:kern w:val="0"/>
+                <w:sz w:val="24"/>
+                <w:szCs w:val="24"/>
+                <w14:ligatures w14:val="none"/>
+              </w:rPr>
+            </w:pPr>
+          </w:p>
+        </w:tc>
+        <w:tc>
+          <w:tcPr>
+            <w:tcW w:w="1620" w:type="dxa"/>
+          </w:tcPr>
+          <w:p>
+            <w:pPr>
+              <w:spacing w:after="100"/>
+              <w:rPr>
+                <w:rFonts w:ascii="Roboto Condensed" w:eastAsia="Times New Roman" w:hAnsi="Roboto Condensed" w:cs="Calibri"/>
+                <w:kern w:val="0"/>
+                <w:sz w:val="24"/>
+                <w:szCs w:val="24"/>
+                <w14:ligatures w14:val="none"/>
+              </w:rPr>
+            </w:pPr>
+          </w:p>
+        </w:tc>
+        <w:tc>
+          <w:tcPr>
+            <w:tcW w:w="2340" w:type="dxa"/>
+          </w:tcPr>
+          <w:p>
+            <w:pPr>
+              <w:spacing w:after="100"/>
+              <w:rPr>
+                <w:rFonts w:ascii="Roboto Condensed" w:eastAsia="Times New Roman" w:hAnsi="Roboto Condensed" w:cs="Calibri"/>
+                <w:kern w:val="0"/>
+                <w:sz w:val="24"/>
+                <w:szCs w:val="24"/>
+                <w14:ligatures w14:val="none"/>
+              </w:rPr>
+            </w:pPr>
+          </w:p>
+        </w:tc>
+      </w:tr>
+      <w:tr>
+        <w:tc>
+          <w:tcPr>
+            <w:tcW w:w="1885" w:type="dxa"/>
+          </w:tcPr>
+          <w:p>
+            <w:pPr>
+              <w:spacing w:after="100"/>
+              <w:rPr>
+                <w:rFonts w:ascii="Roboto Condensed" w:eastAsia="Times New Roman" w:hAnsi="Roboto Condensed" w:cs="Calibri"/>
+                <w:kern w:val="0"/>
+                <w:sz w:val="24"/>
+                <w:szCs w:val="24"/>
+                <w14:ligatures w14:val="none"/>
+              </w:rPr>
+            </w:pPr>
+          </w:p>
+        </w:tc>
+        <w:tc>
+          <w:tcPr>
+            <w:tcW w:w="1620" w:type="dxa"/>
+          </w:tcPr>
+          <w:p>
+            <w:pPr>
+              <w:spacing w:after="100"/>
+              <w:rPr>
+                <w:rFonts w:ascii="Roboto Condensed" w:eastAsia="Times New Roman" w:hAnsi="Roboto Condensed" w:cs="Calibri"/>
+                <w:kern w:val="0"/>
+                <w:sz w:val="24"/>
+                <w:szCs w:val="24"/>
+                <w14:ligatures w14:val="none"/>
+              </w:rPr>
+            </w:pPr>
+          </w:p>
+        </w:tc>
+        <w:tc>
+          <w:tcPr>
+            <w:tcW w:w="2340" w:type="dxa"/>
           </w:tcPr>
           <w:p>
             <w:pPr>
@@ -2519,6 +2898,7 @@
         </w:rPr>
         <w:t xml:space="preserve"> (T, </w:t>
       </w:r>
+      <w:proofErr w:type="spellStart"/>
       <w:r>
         <w:rPr>
           <w:rFonts w:ascii="Roboto Condensed" w:eastAsia="Times New Roman" w:hAnsi="Roboto Condensed" w:cs="Calibri"/>
@@ -2538,7 +2918,18 @@
           <w:szCs w:val="24"/>
           <w14:ligatures w14:val="none"/>
         </w:rPr>
-        <w:t>C)</w:t>
+        <w:t>C</w:t>
+      </w:r>
+      <w:proofErr w:type="spellEnd"/>
+      <w:r>
+        <w:rPr>
+          <w:rFonts w:ascii="Roboto Condensed" w:eastAsia="Times New Roman" w:hAnsi="Roboto Condensed" w:cs="Calibri"/>
+          <w:kern w:val="0"/>
+          <w:sz w:val="24"/>
+          <w:szCs w:val="24"/>
+          <w14:ligatures w14:val="none"/>
+        </w:rPr>
+        <w:t>)</w:t>
       </w:r>
       <w:r>
         <w:rPr>
@@ -2788,21 +3179,7 @@
               <w:lang w:val=""/>
               <w14:ligatures w14:val="none"/>
             </w:rPr>
-            <m:t>  </m:t>
-          </m:r>
-          <m:r>
-            <m:rPr>
-              <m:sty m:val="p"/>
-            </m:rPr>
-            <w:rPr>
-              <w:rFonts w:ascii="Cambria Math" w:eastAsia="Times New Roman" w:hAnsi="Cambria Math" w:cs="Calibri"/>
-              <w:kern w:val="0"/>
-              <w:sz w:val="24"/>
-              <w:szCs w:val="24"/>
-              <w:lang w:val=""/>
-              <w14:ligatures w14:val="none"/>
-            </w:rPr>
-            <m:t> </m:t>
+            <m:t>   </m:t>
           </m:r>
         </m:oMath>
       </m:oMathPara>
@@ -3256,6 +3633,28 @@
         </w:rPr>
         <w:t>.</w:t>
       </w:r>
+      <w:r>
+        <w:rPr>
+          <w:rFonts w:ascii="Roboto Condensed" w:eastAsia="Times New Roman" w:hAnsi="Roboto Condensed" w:cs="Calibri"/>
+          <w:kern w:val="0"/>
+          <w:sz w:val="24"/>
+          <w:szCs w:val="24"/>
+          <w14:ligatures w14:val="none"/>
+        </w:rPr>
+        <w:t xml:space="preserve"> Are there any outliers? If so, why might this have happened?</w:t>
+      </w:r>
+    </w:p>
+    <w:p>
+      <w:pPr>
+        <w:spacing w:before="180" w:after="100" w:line="240" w:lineRule="auto"/>
+        <w:rPr>
+          <w:rFonts w:ascii="Roboto Condensed" w:eastAsia="Times New Roman" w:hAnsi="Roboto Condensed" w:cs="Calibri"/>
+          <w:kern w:val="0"/>
+          <w:sz w:val="24"/>
+          <w:szCs w:val="24"/>
+          <w14:ligatures w14:val="none"/>
+        </w:rPr>
+      </w:pPr>
     </w:p>
     <w:p>
       <w:pPr>
@@ -3793,6 +4192,19 @@
     </w:p>
     <w:p>
       <w:pPr>
+        <w:spacing w:after="100" w:line="240" w:lineRule="auto"/>
+        <w:rPr>
+          <w:rFonts w:ascii="Roboto Condensed" w:eastAsia="Times New Roman" w:hAnsi="Roboto Condensed" w:cs="Calibri"/>
+          <w:kern w:val="0"/>
+          <w:sz w:val="24"/>
+          <w:szCs w:val="24"/>
+          <w:lang w:val=""/>
+          <w14:ligatures w14:val="none"/>
+        </w:rPr>
+      </w:pPr>
+    </w:p>
+    <w:p>
+      <w:pPr>
         <w:tabs>
           <w:tab w:val="left" w:pos="2250"/>
         </w:tabs>
@@ -3816,6 +4228,22 @@
         </w:rPr>
         <w:t>where R is the ideal gas constant.</w:t>
       </w:r>
+    </w:p>
+    <w:p>
+      <w:pPr>
+        <w:tabs>
+          <w:tab w:val="left" w:pos="2250"/>
+        </w:tabs>
+        <w:spacing w:after="100" w:line="240" w:lineRule="auto"/>
+        <w:jc w:val="both"/>
+        <w:rPr>
+          <w:rFonts w:ascii="Roboto Condensed" w:eastAsia="Times New Roman" w:hAnsi="Roboto Condensed" w:cs="Calibri"/>
+          <w:kern w:val="0"/>
+          <w:sz w:val="24"/>
+          <w:szCs w:val="24"/>
+          <w14:ligatures w14:val="none"/>
+        </w:rPr>
+      </w:pPr>
     </w:p>
     <w:p>
       <w:pPr>
@@ -4299,7 +4727,7 @@
 </file>
 
 <file path=word/endnotes.xml><?xml version="1.0" encoding="utf-8"?>
-<w:endnotes xmlns:wpc="http://schemas.microsoft.com/office/word/2010/wordprocessingCanvas" xmlns:cx="http://schemas.microsoft.com/office/drawing/2014/chartex" xmlns:cx1="http://schemas.microsoft.com/office/drawing/2015/9/8/chartex" xmlns:cx2="http://schemas.microsoft.com/office/drawing/2015/10/21/chartex" xmlns:cx3="http://schemas.microsoft.com/office/drawing/2016/5/9/chartex" xmlns:cx4="http://schemas.microsoft.com/office/drawing/2016/5/10/chartex" xmlns:cx5="http://schemas.microsoft.com/office/drawing/2016/5/11/chartex" xmlns:cx6="http://schemas.microsoft.com/office/drawing/2016/5/12/chartex" xmlns:cx7="http://schemas.microsoft.com/office/drawing/2016/5/13/chartex" xmlns:cx8="http://schemas.microsoft.com/office/drawing/2016/5/14/chartex" xmlns:mc="http://schemas.openxmlformats.org/markup-compatibility/2006" xmlns:aink="http://schemas.microsoft.com/office/drawing/2016/ink" xmlns:am3d="http://schemas.microsoft.com/office/drawing/2017/model3d" xmlns:o="urn:schemas-microsoft-com:office:office" xmlns:oel="http://schemas.microsoft.com/office/2019/extlst" xmlns:r="http://schemas.openxmlformats.org/officeDocument/2006/relationships" xmlns:m="http://schemas.openxmlformats.org/officeDocument/2006/math" xmlns:v="urn:schemas-microsoft-com:vml" xmlns:wp14="http://schemas.microsoft.com/office/word/2010/wordprocessingDrawing" xmlns:wp="http://schemas.openxmlformats.org/drawingml/2006/wordprocessingDrawing" xmlns:w10="urn:schemas-microsoft-com:office:word" xmlns:w="http://schemas.openxmlformats.org/wordprocessingml/2006/main" xmlns:w14="http://schemas.microsoft.com/office/word/2010/wordml" xmlns:w15="http://schemas.microsoft.com/office/word/2012/wordml" xmlns:w16cex="http://schemas.microsoft.com/office/word/2018/wordml/cex" xmlns:w16cid="http://schemas.microsoft.com/office/word/2016/wordml/cid" xmlns:w16="http://schemas.microsoft.com/office/word/2018/wordml" xmlns:w16du="http://schemas.microsoft.com/office/word/2023/wordml/word16du" xmlns:w16sdtdh="http://schemas.microsoft.com/office/word/2020/wordml/sdtdatahash" xmlns:w16se="http://schemas.microsoft.com/office/word/2015/wordml/symex" xmlns:wpg="http://schemas.microsoft.com/office/word/2010/wordprocessingGroup" xmlns:wpi="http://schemas.microsoft.com/office/word/2010/wordprocessingInk" xmlns:wne="http://schemas.microsoft.com/office/word/2006/wordml" xmlns:wps="http://schemas.microsoft.com/office/word/2010/wordprocessingShape" mc:Ignorable="w14 w15 w16se w16cid w16 w16cex w16sdtdh w16du wp14">
+<w:endnotes xmlns:wpc="http://schemas.microsoft.com/office/word/2010/wordprocessingCanvas" xmlns:cx="http://schemas.microsoft.com/office/drawing/2014/chartex" xmlns:cx1="http://schemas.microsoft.com/office/drawing/2015/9/8/chartex" xmlns:cx2="http://schemas.microsoft.com/office/drawing/2015/10/21/chartex" xmlns:cx3="http://schemas.microsoft.com/office/drawing/2016/5/9/chartex" xmlns:cx4="http://schemas.microsoft.com/office/drawing/2016/5/10/chartex" xmlns:cx5="http://schemas.microsoft.com/office/drawing/2016/5/11/chartex" xmlns:cx6="http://schemas.microsoft.com/office/drawing/2016/5/12/chartex" xmlns:cx7="http://schemas.microsoft.com/office/drawing/2016/5/13/chartex" xmlns:cx8="http://schemas.microsoft.com/office/drawing/2016/5/14/chartex" xmlns:mc="http://schemas.openxmlformats.org/markup-compatibility/2006" xmlns:aink="http://schemas.microsoft.com/office/drawing/2016/ink" xmlns:am3d="http://schemas.microsoft.com/office/drawing/2017/model3d" xmlns:o="urn:schemas-microsoft-com:office:office" xmlns:oel="http://schemas.microsoft.com/office/2019/extlst" xmlns:r="http://schemas.openxmlformats.org/officeDocument/2006/relationships" xmlns:m="http://schemas.openxmlformats.org/officeDocument/2006/math" xmlns:v="urn:schemas-microsoft-com:vml" xmlns:wp14="http://schemas.microsoft.com/office/word/2010/wordprocessingDrawing" xmlns:wp="http://schemas.openxmlformats.org/drawingml/2006/wordprocessingDrawing" xmlns:w10="urn:schemas-microsoft-com:office:word" xmlns:w="http://schemas.openxmlformats.org/wordprocessingml/2006/main" xmlns:w14="http://schemas.microsoft.com/office/word/2010/wordml" xmlns:w15="http://schemas.microsoft.com/office/word/2012/wordml" xmlns:w16cex="http://schemas.microsoft.com/office/word/2018/wordml/cex" xmlns:w16cid="http://schemas.microsoft.com/office/word/2016/wordml/cid" xmlns:w16="http://schemas.microsoft.com/office/word/2018/wordml" xmlns:w16du="http://schemas.microsoft.com/office/word/2023/wordml/word16du" xmlns:w16sdtdh="http://schemas.microsoft.com/office/word/2020/wordml/sdtdatahash" xmlns:w16sdtfl="http://schemas.microsoft.com/office/word/2024/wordml/sdtformatlock" xmlns:w16se="http://schemas.microsoft.com/office/word/2015/wordml/symex" xmlns:wpg="http://schemas.microsoft.com/office/word/2010/wordprocessingGroup" xmlns:wpi="http://schemas.microsoft.com/office/word/2010/wordprocessingInk" xmlns:wne="http://schemas.microsoft.com/office/word/2006/wordml" xmlns:wps="http://schemas.microsoft.com/office/word/2010/wordprocessingShape" mc:Ignorable="w14 w15 w16se w16cid w16 w16cex w16sdtdh w16sdtfl w16du wp14">
   <w:endnote w:type="separator" w:id="-1">
     <w:p>
       <w:pPr>
@@ -4324,7 +4752,7 @@
 </file>
 
 <file path=word/footer1.xml><?xml version="1.0" encoding="utf-8"?>
-<w:ftr xmlns:wpc="http://schemas.microsoft.com/office/word/2010/wordprocessingCanvas" xmlns:cx="http://schemas.microsoft.com/office/drawing/2014/chartex" xmlns:cx1="http://schemas.microsoft.com/office/drawing/2015/9/8/chartex" xmlns:cx2="http://schemas.microsoft.com/office/drawing/2015/10/21/chartex" xmlns:cx3="http://schemas.microsoft.com/office/drawing/2016/5/9/chartex" xmlns:cx4="http://schemas.microsoft.com/office/drawing/2016/5/10/chartex" xmlns:cx5="http://schemas.microsoft.com/office/drawing/2016/5/11/chartex" xmlns:cx6="http://schemas.microsoft.com/office/drawing/2016/5/12/chartex" xmlns:cx7="http://schemas.microsoft.com/office/drawing/2016/5/13/chartex" xmlns:cx8="http://schemas.microsoft.com/office/drawing/2016/5/14/chartex" xmlns:mc="http://schemas.openxmlformats.org/markup-compatibility/2006" xmlns:aink="http://schemas.microsoft.com/office/drawing/2016/ink" xmlns:am3d="http://schemas.microsoft.com/office/drawing/2017/model3d" xmlns:o="urn:schemas-microsoft-com:office:office" xmlns:oel="http://schemas.microsoft.com/office/2019/extlst" xmlns:r="http://schemas.openxmlformats.org/officeDocument/2006/relationships" xmlns:m="http://schemas.openxmlformats.org/officeDocument/2006/math" xmlns:v="urn:schemas-microsoft-com:vml" xmlns:wp14="http://schemas.microsoft.com/office/word/2010/wordprocessingDrawing" xmlns:wp="http://schemas.openxmlformats.org/drawingml/2006/wordprocessingDrawing" xmlns:w10="urn:schemas-microsoft-com:office:word" xmlns:w="http://schemas.openxmlformats.org/wordprocessingml/2006/main" xmlns:w14="http://schemas.microsoft.com/office/word/2010/wordml" xmlns:w15="http://schemas.microsoft.com/office/word/2012/wordml" xmlns:w16cex="http://schemas.microsoft.com/office/word/2018/wordml/cex" xmlns:w16cid="http://schemas.microsoft.com/office/word/2016/wordml/cid" xmlns:w16="http://schemas.microsoft.com/office/word/2018/wordml" xmlns:w16du="http://schemas.microsoft.com/office/word/2023/wordml/word16du" xmlns:w16sdtdh="http://schemas.microsoft.com/office/word/2020/wordml/sdtdatahash" xmlns:w16se="http://schemas.microsoft.com/office/word/2015/wordml/symex" xmlns:wpg="http://schemas.microsoft.com/office/word/2010/wordprocessingGroup" xmlns:wpi="http://schemas.microsoft.com/office/word/2010/wordprocessingInk" xmlns:wne="http://schemas.microsoft.com/office/word/2006/wordml" xmlns:wps="http://schemas.microsoft.com/office/word/2010/wordprocessingShape" mc:Ignorable="w14 w15 w16se w16cid w16 w16cex w16sdtdh w16du wp14">
+<w:ftr xmlns:wpc="http://schemas.microsoft.com/office/word/2010/wordprocessingCanvas" xmlns:cx="http://schemas.microsoft.com/office/drawing/2014/chartex" xmlns:cx1="http://schemas.microsoft.com/office/drawing/2015/9/8/chartex" xmlns:cx2="http://schemas.microsoft.com/office/drawing/2015/10/21/chartex" xmlns:cx3="http://schemas.microsoft.com/office/drawing/2016/5/9/chartex" xmlns:cx4="http://schemas.microsoft.com/office/drawing/2016/5/10/chartex" xmlns:cx5="http://schemas.microsoft.com/office/drawing/2016/5/11/chartex" xmlns:cx6="http://schemas.microsoft.com/office/drawing/2016/5/12/chartex" xmlns:cx7="http://schemas.microsoft.com/office/drawing/2016/5/13/chartex" xmlns:cx8="http://schemas.microsoft.com/office/drawing/2016/5/14/chartex" xmlns:mc="http://schemas.openxmlformats.org/markup-compatibility/2006" xmlns:aink="http://schemas.microsoft.com/office/drawing/2016/ink" xmlns:am3d="http://schemas.microsoft.com/office/drawing/2017/model3d" xmlns:o="urn:schemas-microsoft-com:office:office" xmlns:oel="http://schemas.microsoft.com/office/2019/extlst" xmlns:r="http://schemas.openxmlformats.org/officeDocument/2006/relationships" xmlns:m="http://schemas.openxmlformats.org/officeDocument/2006/math" xmlns:v="urn:schemas-microsoft-com:vml" xmlns:wp14="http://schemas.microsoft.com/office/word/2010/wordprocessingDrawing" xmlns:wp="http://schemas.openxmlformats.org/drawingml/2006/wordprocessingDrawing" xmlns:w10="urn:schemas-microsoft-com:office:word" xmlns:w="http://schemas.openxmlformats.org/wordprocessingml/2006/main" xmlns:w14="http://schemas.microsoft.com/office/word/2010/wordml" xmlns:w15="http://schemas.microsoft.com/office/word/2012/wordml" xmlns:w16cex="http://schemas.microsoft.com/office/word/2018/wordml/cex" xmlns:w16cid="http://schemas.microsoft.com/office/word/2016/wordml/cid" xmlns:w16="http://schemas.microsoft.com/office/word/2018/wordml" xmlns:w16du="http://schemas.microsoft.com/office/word/2023/wordml/word16du" xmlns:w16sdtdh="http://schemas.microsoft.com/office/word/2020/wordml/sdtdatahash" xmlns:w16sdtfl="http://schemas.microsoft.com/office/word/2024/wordml/sdtformatlock" xmlns:w16se="http://schemas.microsoft.com/office/word/2015/wordml/symex" xmlns:wpg="http://schemas.microsoft.com/office/word/2010/wordprocessingGroup" xmlns:wpi="http://schemas.microsoft.com/office/word/2010/wordprocessingInk" xmlns:wne="http://schemas.microsoft.com/office/word/2006/wordml" xmlns:wps="http://schemas.microsoft.com/office/word/2010/wordprocessingShape" mc:Ignorable="w14 w15 w16se w16cid w16 w16cex w16sdtdh w16sdtfl w16du wp14">
   <w:p>
     <w:pPr>
       <w:pStyle w:val="Footer"/>
@@ -4334,7 +4762,7 @@
 </file>
 
 <file path=word/footer2.xml><?xml version="1.0" encoding="utf-8"?>
-<w:ftr xmlns:wpc="http://schemas.microsoft.com/office/word/2010/wordprocessingCanvas" xmlns:cx="http://schemas.microsoft.com/office/drawing/2014/chartex" xmlns:cx1="http://schemas.microsoft.com/office/drawing/2015/9/8/chartex" xmlns:cx2="http://schemas.microsoft.com/office/drawing/2015/10/21/chartex" xmlns:cx3="http://schemas.microsoft.com/office/drawing/2016/5/9/chartex" xmlns:cx4="http://schemas.microsoft.com/office/drawing/2016/5/10/chartex" xmlns:cx5="http://schemas.microsoft.com/office/drawing/2016/5/11/chartex" xmlns:cx6="http://schemas.microsoft.com/office/drawing/2016/5/12/chartex" xmlns:cx7="http://schemas.microsoft.com/office/drawing/2016/5/13/chartex" xmlns:cx8="http://schemas.microsoft.com/office/drawing/2016/5/14/chartex" xmlns:mc="http://schemas.openxmlformats.org/markup-compatibility/2006" xmlns:aink="http://schemas.microsoft.com/office/drawing/2016/ink" xmlns:am3d="http://schemas.microsoft.com/office/drawing/2017/model3d" xmlns:o="urn:schemas-microsoft-com:office:office" xmlns:oel="http://schemas.microsoft.com/office/2019/extlst" xmlns:r="http://schemas.openxmlformats.org/officeDocument/2006/relationships" xmlns:m="http://schemas.openxmlformats.org/officeDocument/2006/math" xmlns:v="urn:schemas-microsoft-com:vml" xmlns:wp14="http://schemas.microsoft.com/office/word/2010/wordprocessingDrawing" xmlns:wp="http://schemas.openxmlformats.org/drawingml/2006/wordprocessingDrawing" xmlns:w10="urn:schemas-microsoft-com:office:word" xmlns:w="http://schemas.openxmlformats.org/wordprocessingml/2006/main" xmlns:w14="http://schemas.microsoft.com/office/word/2010/wordml" xmlns:w15="http://schemas.microsoft.com/office/word/2012/wordml" xmlns:w16cex="http://schemas.microsoft.com/office/word/2018/wordml/cex" xmlns:w16cid="http://schemas.microsoft.com/office/word/2016/wordml/cid" xmlns:w16="http://schemas.microsoft.com/office/word/2018/wordml" xmlns:w16du="http://schemas.microsoft.com/office/word/2023/wordml/word16du" xmlns:w16sdtdh="http://schemas.microsoft.com/office/word/2020/wordml/sdtdatahash" xmlns:w16se="http://schemas.microsoft.com/office/word/2015/wordml/symex" xmlns:wpg="http://schemas.microsoft.com/office/word/2010/wordprocessingGroup" xmlns:wpi="http://schemas.microsoft.com/office/word/2010/wordprocessingInk" xmlns:wne="http://schemas.microsoft.com/office/word/2006/wordml" xmlns:wps="http://schemas.microsoft.com/office/word/2010/wordprocessingShape" mc:Ignorable="w14 w15 w16se w16cid w16 w16cex w16sdtdh w16du wp14">
+<w:ftr xmlns:wpc="http://schemas.microsoft.com/office/word/2010/wordprocessingCanvas" xmlns:cx="http://schemas.microsoft.com/office/drawing/2014/chartex" xmlns:cx1="http://schemas.microsoft.com/office/drawing/2015/9/8/chartex" xmlns:cx2="http://schemas.microsoft.com/office/drawing/2015/10/21/chartex" xmlns:cx3="http://schemas.microsoft.com/office/drawing/2016/5/9/chartex" xmlns:cx4="http://schemas.microsoft.com/office/drawing/2016/5/10/chartex" xmlns:cx5="http://schemas.microsoft.com/office/drawing/2016/5/11/chartex" xmlns:cx6="http://schemas.microsoft.com/office/drawing/2016/5/12/chartex" xmlns:cx7="http://schemas.microsoft.com/office/drawing/2016/5/13/chartex" xmlns:cx8="http://schemas.microsoft.com/office/drawing/2016/5/14/chartex" xmlns:mc="http://schemas.openxmlformats.org/markup-compatibility/2006" xmlns:aink="http://schemas.microsoft.com/office/drawing/2016/ink" xmlns:am3d="http://schemas.microsoft.com/office/drawing/2017/model3d" xmlns:o="urn:schemas-microsoft-com:office:office" xmlns:oel="http://schemas.microsoft.com/office/2019/extlst" xmlns:r="http://schemas.openxmlformats.org/officeDocument/2006/relationships" xmlns:m="http://schemas.openxmlformats.org/officeDocument/2006/math" xmlns:v="urn:schemas-microsoft-com:vml" xmlns:wp14="http://schemas.microsoft.com/office/word/2010/wordprocessingDrawing" xmlns:wp="http://schemas.openxmlformats.org/drawingml/2006/wordprocessingDrawing" xmlns:w10="urn:schemas-microsoft-com:office:word" xmlns:w="http://schemas.openxmlformats.org/wordprocessingml/2006/main" xmlns:w14="http://schemas.microsoft.com/office/word/2010/wordml" xmlns:w15="http://schemas.microsoft.com/office/word/2012/wordml" xmlns:w16cex="http://schemas.microsoft.com/office/word/2018/wordml/cex" xmlns:w16cid="http://schemas.microsoft.com/office/word/2016/wordml/cid" xmlns:w16="http://schemas.microsoft.com/office/word/2018/wordml" xmlns:w16du="http://schemas.microsoft.com/office/word/2023/wordml/word16du" xmlns:w16sdtdh="http://schemas.microsoft.com/office/word/2020/wordml/sdtdatahash" xmlns:w16sdtfl="http://schemas.microsoft.com/office/word/2024/wordml/sdtformatlock" xmlns:w16se="http://schemas.microsoft.com/office/word/2015/wordml/symex" xmlns:wpg="http://schemas.microsoft.com/office/word/2010/wordprocessingGroup" xmlns:wpi="http://schemas.microsoft.com/office/word/2010/wordprocessingInk" xmlns:wne="http://schemas.microsoft.com/office/word/2006/wordml" xmlns:wps="http://schemas.microsoft.com/office/word/2010/wordprocessingShape" mc:Ignorable="w14 w15 w16se w16cid w16 w16cex w16sdtdh w16sdtfl w16du wp14">
   <w:sdt>
     <w:sdtPr>
       <w:id w:val="318615503"/>
@@ -4387,7 +4815,7 @@
 </file>
 
 <file path=word/footer3.xml><?xml version="1.0" encoding="utf-8"?>
-<w:ftr xmlns:wpc="http://schemas.microsoft.com/office/word/2010/wordprocessingCanvas" xmlns:cx="http://schemas.microsoft.com/office/drawing/2014/chartex" xmlns:cx1="http://schemas.microsoft.com/office/drawing/2015/9/8/chartex" xmlns:cx2="http://schemas.microsoft.com/office/drawing/2015/10/21/chartex" xmlns:cx3="http://schemas.microsoft.com/office/drawing/2016/5/9/chartex" xmlns:cx4="http://schemas.microsoft.com/office/drawing/2016/5/10/chartex" xmlns:cx5="http://schemas.microsoft.com/office/drawing/2016/5/11/chartex" xmlns:cx6="http://schemas.microsoft.com/office/drawing/2016/5/12/chartex" xmlns:cx7="http://schemas.microsoft.com/office/drawing/2016/5/13/chartex" xmlns:cx8="http://schemas.microsoft.com/office/drawing/2016/5/14/chartex" xmlns:mc="http://schemas.openxmlformats.org/markup-compatibility/2006" xmlns:aink="http://schemas.microsoft.com/office/drawing/2016/ink" xmlns:am3d="http://schemas.microsoft.com/office/drawing/2017/model3d" xmlns:o="urn:schemas-microsoft-com:office:office" xmlns:oel="http://schemas.microsoft.com/office/2019/extlst" xmlns:r="http://schemas.openxmlformats.org/officeDocument/2006/relationships" xmlns:m="http://schemas.openxmlformats.org/officeDocument/2006/math" xmlns:v="urn:schemas-microsoft-com:vml" xmlns:wp14="http://schemas.microsoft.com/office/word/2010/wordprocessingDrawing" xmlns:wp="http://schemas.openxmlformats.org/drawingml/2006/wordprocessingDrawing" xmlns:w10="urn:schemas-microsoft-com:office:word" xmlns:w="http://schemas.openxmlformats.org/wordprocessingml/2006/main" xmlns:w14="http://schemas.microsoft.com/office/word/2010/wordml" xmlns:w15="http://schemas.microsoft.com/office/word/2012/wordml" xmlns:w16cex="http://schemas.microsoft.com/office/word/2018/wordml/cex" xmlns:w16cid="http://schemas.microsoft.com/office/word/2016/wordml/cid" xmlns:w16="http://schemas.microsoft.com/office/word/2018/wordml" xmlns:w16du="http://schemas.microsoft.com/office/word/2023/wordml/word16du" xmlns:w16sdtdh="http://schemas.microsoft.com/office/word/2020/wordml/sdtdatahash" xmlns:w16se="http://schemas.microsoft.com/office/word/2015/wordml/symex" xmlns:wpg="http://schemas.microsoft.com/office/word/2010/wordprocessingGroup" xmlns:wpi="http://schemas.microsoft.com/office/word/2010/wordprocessingInk" xmlns:wne="http://schemas.microsoft.com/office/word/2006/wordml" xmlns:wps="http://schemas.microsoft.com/office/word/2010/wordprocessingShape" mc:Ignorable="w14 w15 w16se w16cid w16 w16cex w16sdtdh w16du wp14">
+<w:ftr xmlns:wpc="http://schemas.microsoft.com/office/word/2010/wordprocessingCanvas" xmlns:cx="http://schemas.microsoft.com/office/drawing/2014/chartex" xmlns:cx1="http://schemas.microsoft.com/office/drawing/2015/9/8/chartex" xmlns:cx2="http://schemas.microsoft.com/office/drawing/2015/10/21/chartex" xmlns:cx3="http://schemas.microsoft.com/office/drawing/2016/5/9/chartex" xmlns:cx4="http://schemas.microsoft.com/office/drawing/2016/5/10/chartex" xmlns:cx5="http://schemas.microsoft.com/office/drawing/2016/5/11/chartex" xmlns:cx6="http://schemas.microsoft.com/office/drawing/2016/5/12/chartex" xmlns:cx7="http://schemas.microsoft.com/office/drawing/2016/5/13/chartex" xmlns:cx8="http://schemas.microsoft.com/office/drawing/2016/5/14/chartex" xmlns:mc="http://schemas.openxmlformats.org/markup-compatibility/2006" xmlns:aink="http://schemas.microsoft.com/office/drawing/2016/ink" xmlns:am3d="http://schemas.microsoft.com/office/drawing/2017/model3d" xmlns:o="urn:schemas-microsoft-com:office:office" xmlns:oel="http://schemas.microsoft.com/office/2019/extlst" xmlns:r="http://schemas.openxmlformats.org/officeDocument/2006/relationships" xmlns:m="http://schemas.openxmlformats.org/officeDocument/2006/math" xmlns:v="urn:schemas-microsoft-com:vml" xmlns:wp14="http://schemas.microsoft.com/office/word/2010/wordprocessingDrawing" xmlns:wp="http://schemas.openxmlformats.org/drawingml/2006/wordprocessingDrawing" xmlns:w10="urn:schemas-microsoft-com:office:word" xmlns:w="http://schemas.openxmlformats.org/wordprocessingml/2006/main" xmlns:w14="http://schemas.microsoft.com/office/word/2010/wordml" xmlns:w15="http://schemas.microsoft.com/office/word/2012/wordml" xmlns:w16cex="http://schemas.microsoft.com/office/word/2018/wordml/cex" xmlns:w16cid="http://schemas.microsoft.com/office/word/2016/wordml/cid" xmlns:w16="http://schemas.microsoft.com/office/word/2018/wordml" xmlns:w16du="http://schemas.microsoft.com/office/word/2023/wordml/word16du" xmlns:w16sdtdh="http://schemas.microsoft.com/office/word/2020/wordml/sdtdatahash" xmlns:w16sdtfl="http://schemas.microsoft.com/office/word/2024/wordml/sdtformatlock" xmlns:w16se="http://schemas.microsoft.com/office/word/2015/wordml/symex" xmlns:wpg="http://schemas.microsoft.com/office/word/2010/wordprocessingGroup" xmlns:wpi="http://schemas.microsoft.com/office/word/2010/wordprocessingInk" xmlns:wne="http://schemas.microsoft.com/office/word/2006/wordml" xmlns:wps="http://schemas.microsoft.com/office/word/2010/wordprocessingShape" mc:Ignorable="w14 w15 w16se w16cid w16 w16cex w16sdtdh w16sdtfl w16du wp14">
   <w:p>
     <w:pPr>
       <w:pStyle w:val="Footer"/>
@@ -4397,7 +4825,7 @@
 </file>
 
 <file path=word/footnotes.xml><?xml version="1.0" encoding="utf-8"?>
-<w:footnotes xmlns:wpc="http://schemas.microsoft.com/office/word/2010/wordprocessingCanvas" xmlns:cx="http://schemas.microsoft.com/office/drawing/2014/chartex" xmlns:cx1="http://schemas.microsoft.com/office/drawing/2015/9/8/chartex" xmlns:cx2="http://schemas.microsoft.com/office/drawing/2015/10/21/chartex" xmlns:cx3="http://schemas.microsoft.com/office/drawing/2016/5/9/chartex" xmlns:cx4="http://schemas.microsoft.com/office/drawing/2016/5/10/chartex" xmlns:cx5="http://schemas.microsoft.com/office/drawing/2016/5/11/chartex" xmlns:cx6="http://schemas.microsoft.com/office/drawing/2016/5/12/chartex" xmlns:cx7="http://schemas.microsoft.com/office/drawing/2016/5/13/chartex" xmlns:cx8="http://schemas.microsoft.com/office/drawing/2016/5/14/chartex" xmlns:mc="http://schemas.openxmlformats.org/markup-compatibility/2006" xmlns:aink="http://schemas.microsoft.com/office/drawing/2016/ink" xmlns:am3d="http://schemas.microsoft.com/office/drawing/2017/model3d" xmlns:o="urn:schemas-microsoft-com:office:office" xmlns:oel="http://schemas.microsoft.com/office/2019/extlst" xmlns:r="http://schemas.openxmlformats.org/officeDocument/2006/relationships" xmlns:m="http://schemas.openxmlformats.org/officeDocument/2006/math" xmlns:v="urn:schemas-microsoft-com:vml" xmlns:wp14="http://schemas.microsoft.com/office/word/2010/wordprocessingDrawing" xmlns:wp="http://schemas.openxmlformats.org/drawingml/2006/wordprocessingDrawing" xmlns:w10="urn:schemas-microsoft-com:office:word" xmlns:w="http://schemas.openxmlformats.org/wordprocessingml/2006/main" xmlns:w14="http://schemas.microsoft.com/office/word/2010/wordml" xmlns:w15="http://schemas.microsoft.com/office/word/2012/wordml" xmlns:w16cex="http://schemas.microsoft.com/office/word/2018/wordml/cex" xmlns:w16cid="http://schemas.microsoft.com/office/word/2016/wordml/cid" xmlns:w16="http://schemas.microsoft.com/office/word/2018/wordml" xmlns:w16du="http://schemas.microsoft.com/office/word/2023/wordml/word16du" xmlns:w16sdtdh="http://schemas.microsoft.com/office/word/2020/wordml/sdtdatahash" xmlns:w16se="http://schemas.microsoft.com/office/word/2015/wordml/symex" xmlns:wpg="http://schemas.microsoft.com/office/word/2010/wordprocessingGroup" xmlns:wpi="http://schemas.microsoft.com/office/word/2010/wordprocessingInk" xmlns:wne="http://schemas.microsoft.com/office/word/2006/wordml" xmlns:wps="http://schemas.microsoft.com/office/word/2010/wordprocessingShape" mc:Ignorable="w14 w15 w16se w16cid w16 w16cex w16sdtdh w16du wp14">
+<w:footnotes xmlns:wpc="http://schemas.microsoft.com/office/word/2010/wordprocessingCanvas" xmlns:cx="http://schemas.microsoft.com/office/drawing/2014/chartex" xmlns:cx1="http://schemas.microsoft.com/office/drawing/2015/9/8/chartex" xmlns:cx2="http://schemas.microsoft.com/office/drawing/2015/10/21/chartex" xmlns:cx3="http://schemas.microsoft.com/office/drawing/2016/5/9/chartex" xmlns:cx4="http://schemas.microsoft.com/office/drawing/2016/5/10/chartex" xmlns:cx5="http://schemas.microsoft.com/office/drawing/2016/5/11/chartex" xmlns:cx6="http://schemas.microsoft.com/office/drawing/2016/5/12/chartex" xmlns:cx7="http://schemas.microsoft.com/office/drawing/2016/5/13/chartex" xmlns:cx8="http://schemas.microsoft.com/office/drawing/2016/5/14/chartex" xmlns:mc="http://schemas.openxmlformats.org/markup-compatibility/2006" xmlns:aink="http://schemas.microsoft.com/office/drawing/2016/ink" xmlns:am3d="http://schemas.microsoft.com/office/drawing/2017/model3d" xmlns:o="urn:schemas-microsoft-com:office:office" xmlns:oel="http://schemas.microsoft.com/office/2019/extlst" xmlns:r="http://schemas.openxmlformats.org/officeDocument/2006/relationships" xmlns:m="http://schemas.openxmlformats.org/officeDocument/2006/math" xmlns:v="urn:schemas-microsoft-com:vml" xmlns:wp14="http://schemas.microsoft.com/office/word/2010/wordprocessingDrawing" xmlns:wp="http://schemas.openxmlformats.org/drawingml/2006/wordprocessingDrawing" xmlns:w10="urn:schemas-microsoft-com:office:word" xmlns:w="http://schemas.openxmlformats.org/wordprocessingml/2006/main" xmlns:w14="http://schemas.microsoft.com/office/word/2010/wordml" xmlns:w15="http://schemas.microsoft.com/office/word/2012/wordml" xmlns:w16cex="http://schemas.microsoft.com/office/word/2018/wordml/cex" xmlns:w16cid="http://schemas.microsoft.com/office/word/2016/wordml/cid" xmlns:w16="http://schemas.microsoft.com/office/word/2018/wordml" xmlns:w16du="http://schemas.microsoft.com/office/word/2023/wordml/word16du" xmlns:w16sdtdh="http://schemas.microsoft.com/office/word/2020/wordml/sdtdatahash" xmlns:w16sdtfl="http://schemas.microsoft.com/office/word/2024/wordml/sdtformatlock" xmlns:w16se="http://schemas.microsoft.com/office/word/2015/wordml/symex" xmlns:wpg="http://schemas.microsoft.com/office/word/2010/wordprocessingGroup" xmlns:wpi="http://schemas.microsoft.com/office/word/2010/wordprocessingInk" xmlns:wne="http://schemas.microsoft.com/office/word/2006/wordml" xmlns:wps="http://schemas.microsoft.com/office/word/2010/wordprocessingShape" mc:Ignorable="w14 w15 w16se w16cid w16 w16cex w16sdtdh w16sdtfl w16du wp14">
   <w:footnote w:type="separator" w:id="-1">
     <w:p>
       <w:pPr>
@@ -4422,7 +4850,7 @@
 </file>
 
 <file path=word/header1.xml><?xml version="1.0" encoding="utf-8"?>
-<w:hdr xmlns:wpc="http://schemas.microsoft.com/office/word/2010/wordprocessingCanvas" xmlns:cx="http://schemas.microsoft.com/office/drawing/2014/chartex" xmlns:cx1="http://schemas.microsoft.com/office/drawing/2015/9/8/chartex" xmlns:cx2="http://schemas.microsoft.com/office/drawing/2015/10/21/chartex" xmlns:cx3="http://schemas.microsoft.com/office/drawing/2016/5/9/chartex" xmlns:cx4="http://schemas.microsoft.com/office/drawing/2016/5/10/chartex" xmlns:cx5="http://schemas.microsoft.com/office/drawing/2016/5/11/chartex" xmlns:cx6="http://schemas.microsoft.com/office/drawing/2016/5/12/chartex" xmlns:cx7="http://schemas.microsoft.com/office/drawing/2016/5/13/chartex" xmlns:cx8="http://schemas.microsoft.com/office/drawing/2016/5/14/chartex" xmlns:mc="http://schemas.openxmlformats.org/markup-compatibility/2006" xmlns:aink="http://schemas.microsoft.com/office/drawing/2016/ink" xmlns:am3d="http://schemas.microsoft.com/office/drawing/2017/model3d" xmlns:o="urn:schemas-microsoft-com:office:office" xmlns:oel="http://schemas.microsoft.com/office/2019/extlst" xmlns:r="http://schemas.openxmlformats.org/officeDocument/2006/relationships" xmlns:m="http://schemas.openxmlformats.org/officeDocument/2006/math" xmlns:v="urn:schemas-microsoft-com:vml" xmlns:wp14="http://schemas.microsoft.com/office/word/2010/wordprocessingDrawing" xmlns:wp="http://schemas.openxmlformats.org/drawingml/2006/wordprocessingDrawing" xmlns:w10="urn:schemas-microsoft-com:office:word" xmlns:w="http://schemas.openxmlformats.org/wordprocessingml/2006/main" xmlns:w14="http://schemas.microsoft.com/office/word/2010/wordml" xmlns:w15="http://schemas.microsoft.com/office/word/2012/wordml" xmlns:w16cex="http://schemas.microsoft.com/office/word/2018/wordml/cex" xmlns:w16cid="http://schemas.microsoft.com/office/word/2016/wordml/cid" xmlns:w16="http://schemas.microsoft.com/office/word/2018/wordml" xmlns:w16du="http://schemas.microsoft.com/office/word/2023/wordml/word16du" xmlns:w16sdtdh="http://schemas.microsoft.com/office/word/2020/wordml/sdtdatahash" xmlns:w16se="http://schemas.microsoft.com/office/word/2015/wordml/symex" xmlns:wpg="http://schemas.microsoft.com/office/word/2010/wordprocessingGroup" xmlns:wpi="http://schemas.microsoft.com/office/word/2010/wordprocessingInk" xmlns:wne="http://schemas.microsoft.com/office/word/2006/wordml" xmlns:wps="http://schemas.microsoft.com/office/word/2010/wordprocessingShape" mc:Ignorable="w14 w15 w16se w16cid w16 w16cex w16sdtdh w16du wp14">
+<w:hdr xmlns:wpc="http://schemas.microsoft.com/office/word/2010/wordprocessingCanvas" xmlns:cx="http://schemas.microsoft.com/office/drawing/2014/chartex" xmlns:cx1="http://schemas.microsoft.com/office/drawing/2015/9/8/chartex" xmlns:cx2="http://schemas.microsoft.com/office/drawing/2015/10/21/chartex" xmlns:cx3="http://schemas.microsoft.com/office/drawing/2016/5/9/chartex" xmlns:cx4="http://schemas.microsoft.com/office/drawing/2016/5/10/chartex" xmlns:cx5="http://schemas.microsoft.com/office/drawing/2016/5/11/chartex" xmlns:cx6="http://schemas.microsoft.com/office/drawing/2016/5/12/chartex" xmlns:cx7="http://schemas.microsoft.com/office/drawing/2016/5/13/chartex" xmlns:cx8="http://schemas.microsoft.com/office/drawing/2016/5/14/chartex" xmlns:mc="http://schemas.openxmlformats.org/markup-compatibility/2006" xmlns:aink="http://schemas.microsoft.com/office/drawing/2016/ink" xmlns:am3d="http://schemas.microsoft.com/office/drawing/2017/model3d" xmlns:o="urn:schemas-microsoft-com:office:office" xmlns:oel="http://schemas.microsoft.com/office/2019/extlst" xmlns:r="http://schemas.openxmlformats.org/officeDocument/2006/relationships" xmlns:m="http://schemas.openxmlformats.org/officeDocument/2006/math" xmlns:v="urn:schemas-microsoft-com:vml" xmlns:wp14="http://schemas.microsoft.com/office/word/2010/wordprocessingDrawing" xmlns:wp="http://schemas.openxmlformats.org/drawingml/2006/wordprocessingDrawing" xmlns:w10="urn:schemas-microsoft-com:office:word" xmlns:w="http://schemas.openxmlformats.org/wordprocessingml/2006/main" xmlns:w14="http://schemas.microsoft.com/office/word/2010/wordml" xmlns:w15="http://schemas.microsoft.com/office/word/2012/wordml" xmlns:w16cex="http://schemas.microsoft.com/office/word/2018/wordml/cex" xmlns:w16cid="http://schemas.microsoft.com/office/word/2016/wordml/cid" xmlns:w16="http://schemas.microsoft.com/office/word/2018/wordml" xmlns:w16du="http://schemas.microsoft.com/office/word/2023/wordml/word16du" xmlns:w16sdtdh="http://schemas.microsoft.com/office/word/2020/wordml/sdtdatahash" xmlns:w16sdtfl="http://schemas.microsoft.com/office/word/2024/wordml/sdtformatlock" xmlns:w16se="http://schemas.microsoft.com/office/word/2015/wordml/symex" xmlns:wpg="http://schemas.microsoft.com/office/word/2010/wordprocessingGroup" xmlns:wpi="http://schemas.microsoft.com/office/word/2010/wordprocessingInk" xmlns:wne="http://schemas.microsoft.com/office/word/2006/wordml" xmlns:wps="http://schemas.microsoft.com/office/word/2010/wordprocessingShape" mc:Ignorable="w14 w15 w16se w16cid w16 w16cex w16sdtdh w16sdtfl w16du wp14">
   <w:p>
     <w:pPr>
       <w:pStyle w:val="Header"/>
@@ -4432,7 +4860,7 @@
 </file>
 
 <file path=word/header2.xml><?xml version="1.0" encoding="utf-8"?>
-<w:hdr xmlns:wpc="http://schemas.microsoft.com/office/word/2010/wordprocessingCanvas" xmlns:cx="http://schemas.microsoft.com/office/drawing/2014/chartex" xmlns:cx1="http://schemas.microsoft.com/office/drawing/2015/9/8/chartex" xmlns:cx2="http://schemas.microsoft.com/office/drawing/2015/10/21/chartex" xmlns:cx3="http://schemas.microsoft.com/office/drawing/2016/5/9/chartex" xmlns:cx4="http://schemas.microsoft.com/office/drawing/2016/5/10/chartex" xmlns:cx5="http://schemas.microsoft.com/office/drawing/2016/5/11/chartex" xmlns:cx6="http://schemas.microsoft.com/office/drawing/2016/5/12/chartex" xmlns:cx7="http://schemas.microsoft.com/office/drawing/2016/5/13/chartex" xmlns:cx8="http://schemas.microsoft.com/office/drawing/2016/5/14/chartex" xmlns:mc="http://schemas.openxmlformats.org/markup-compatibility/2006" xmlns:aink="http://schemas.microsoft.com/office/drawing/2016/ink" xmlns:am3d="http://schemas.microsoft.com/office/drawing/2017/model3d" xmlns:o="urn:schemas-microsoft-com:office:office" xmlns:oel="http://schemas.microsoft.com/office/2019/extlst" xmlns:r="http://schemas.openxmlformats.org/officeDocument/2006/relationships" xmlns:m="http://schemas.openxmlformats.org/officeDocument/2006/math" xmlns:v="urn:schemas-microsoft-com:vml" xmlns:wp14="http://schemas.microsoft.com/office/word/2010/wordprocessingDrawing" xmlns:wp="http://schemas.openxmlformats.org/drawingml/2006/wordprocessingDrawing" xmlns:w10="urn:schemas-microsoft-com:office:word" xmlns:w="http://schemas.openxmlformats.org/wordprocessingml/2006/main" xmlns:w14="http://schemas.microsoft.com/office/word/2010/wordml" xmlns:w15="http://schemas.microsoft.com/office/word/2012/wordml" xmlns:w16cex="http://schemas.microsoft.com/office/word/2018/wordml/cex" xmlns:w16cid="http://schemas.microsoft.com/office/word/2016/wordml/cid" xmlns:w16="http://schemas.microsoft.com/office/word/2018/wordml" xmlns:w16du="http://schemas.microsoft.com/office/word/2023/wordml/word16du" xmlns:w16sdtdh="http://schemas.microsoft.com/office/word/2020/wordml/sdtdatahash" xmlns:w16se="http://schemas.microsoft.com/office/word/2015/wordml/symex" xmlns:wpg="http://schemas.microsoft.com/office/word/2010/wordprocessingGroup" xmlns:wpi="http://schemas.microsoft.com/office/word/2010/wordprocessingInk" xmlns:wne="http://schemas.microsoft.com/office/word/2006/wordml" xmlns:wps="http://schemas.microsoft.com/office/word/2010/wordprocessingShape" mc:Ignorable="w14 w15 w16se w16cid w16 w16cex w16sdtdh w16du wp14">
+<w:hdr xmlns:wpc="http://schemas.microsoft.com/office/word/2010/wordprocessingCanvas" xmlns:cx="http://schemas.microsoft.com/office/drawing/2014/chartex" xmlns:cx1="http://schemas.microsoft.com/office/drawing/2015/9/8/chartex" xmlns:cx2="http://schemas.microsoft.com/office/drawing/2015/10/21/chartex" xmlns:cx3="http://schemas.microsoft.com/office/drawing/2016/5/9/chartex" xmlns:cx4="http://schemas.microsoft.com/office/drawing/2016/5/10/chartex" xmlns:cx5="http://schemas.microsoft.com/office/drawing/2016/5/11/chartex" xmlns:cx6="http://schemas.microsoft.com/office/drawing/2016/5/12/chartex" xmlns:cx7="http://schemas.microsoft.com/office/drawing/2016/5/13/chartex" xmlns:cx8="http://schemas.microsoft.com/office/drawing/2016/5/14/chartex" xmlns:mc="http://schemas.openxmlformats.org/markup-compatibility/2006" xmlns:aink="http://schemas.microsoft.com/office/drawing/2016/ink" xmlns:am3d="http://schemas.microsoft.com/office/drawing/2017/model3d" xmlns:o="urn:schemas-microsoft-com:office:office" xmlns:oel="http://schemas.microsoft.com/office/2019/extlst" xmlns:r="http://schemas.openxmlformats.org/officeDocument/2006/relationships" xmlns:m="http://schemas.openxmlformats.org/officeDocument/2006/math" xmlns:v="urn:schemas-microsoft-com:vml" xmlns:wp14="http://schemas.microsoft.com/office/word/2010/wordprocessingDrawing" xmlns:wp="http://schemas.openxmlformats.org/drawingml/2006/wordprocessingDrawing" xmlns:w10="urn:schemas-microsoft-com:office:word" xmlns:w="http://schemas.openxmlformats.org/wordprocessingml/2006/main" xmlns:w14="http://schemas.microsoft.com/office/word/2010/wordml" xmlns:w15="http://schemas.microsoft.com/office/word/2012/wordml" xmlns:w16cex="http://schemas.microsoft.com/office/word/2018/wordml/cex" xmlns:w16cid="http://schemas.microsoft.com/office/word/2016/wordml/cid" xmlns:w16="http://schemas.microsoft.com/office/word/2018/wordml" xmlns:w16du="http://schemas.microsoft.com/office/word/2023/wordml/word16du" xmlns:w16sdtdh="http://schemas.microsoft.com/office/word/2020/wordml/sdtdatahash" xmlns:w16sdtfl="http://schemas.microsoft.com/office/word/2024/wordml/sdtformatlock" xmlns:w16se="http://schemas.microsoft.com/office/word/2015/wordml/symex" xmlns:wpg="http://schemas.microsoft.com/office/word/2010/wordprocessingGroup" xmlns:wpi="http://schemas.microsoft.com/office/word/2010/wordprocessingInk" xmlns:wne="http://schemas.microsoft.com/office/word/2006/wordml" xmlns:wps="http://schemas.microsoft.com/office/word/2010/wordprocessingShape" mc:Ignorable="w14 w15 w16se w16cid w16 w16cex w16sdtdh w16sdtfl w16du wp14">
   <w:p>
     <w:pPr>
       <w:pStyle w:val="Header"/>
@@ -4442,7 +4870,7 @@
 </file>
 
 <file path=word/header3.xml><?xml version="1.0" encoding="utf-8"?>
-<w:hdr xmlns:wpc="http://schemas.microsoft.com/office/word/2010/wordprocessingCanvas" xmlns:cx="http://schemas.microsoft.com/office/drawing/2014/chartex" xmlns:cx1="http://schemas.microsoft.com/office/drawing/2015/9/8/chartex" xmlns:cx2="http://schemas.microsoft.com/office/drawing/2015/10/21/chartex" xmlns:cx3="http://schemas.microsoft.com/office/drawing/2016/5/9/chartex" xmlns:cx4="http://schemas.microsoft.com/office/drawing/2016/5/10/chartex" xmlns:cx5="http://schemas.microsoft.com/office/drawing/2016/5/11/chartex" xmlns:cx6="http://schemas.microsoft.com/office/drawing/2016/5/12/chartex" xmlns:cx7="http://schemas.microsoft.com/office/drawing/2016/5/13/chartex" xmlns:cx8="http://schemas.microsoft.com/office/drawing/2016/5/14/chartex" xmlns:mc="http://schemas.openxmlformats.org/markup-compatibility/2006" xmlns:aink="http://schemas.microsoft.com/office/drawing/2016/ink" xmlns:am3d="http://schemas.microsoft.com/office/drawing/2017/model3d" xmlns:o="urn:schemas-microsoft-com:office:office" xmlns:oel="http://schemas.microsoft.com/office/2019/extlst" xmlns:r="http://schemas.openxmlformats.org/officeDocument/2006/relationships" xmlns:m="http://schemas.openxmlformats.org/officeDocument/2006/math" xmlns:v="urn:schemas-microsoft-com:vml" xmlns:wp14="http://schemas.microsoft.com/office/word/2010/wordprocessingDrawing" xmlns:wp="http://schemas.openxmlformats.org/drawingml/2006/wordprocessingDrawing" xmlns:w10="urn:schemas-microsoft-com:office:word" xmlns:w="http://schemas.openxmlformats.org/wordprocessingml/2006/main" xmlns:w14="http://schemas.microsoft.com/office/word/2010/wordml" xmlns:w15="http://schemas.microsoft.com/office/word/2012/wordml" xmlns:w16cex="http://schemas.microsoft.com/office/word/2018/wordml/cex" xmlns:w16cid="http://schemas.microsoft.com/office/word/2016/wordml/cid" xmlns:w16="http://schemas.microsoft.com/office/word/2018/wordml" xmlns:w16du="http://schemas.microsoft.com/office/word/2023/wordml/word16du" xmlns:w16sdtdh="http://schemas.microsoft.com/office/word/2020/wordml/sdtdatahash" xmlns:w16se="http://schemas.microsoft.com/office/word/2015/wordml/symex" xmlns:wpg="http://schemas.microsoft.com/office/word/2010/wordprocessingGroup" xmlns:wpi="http://schemas.microsoft.com/office/word/2010/wordprocessingInk" xmlns:wne="http://schemas.microsoft.com/office/word/2006/wordml" xmlns:wps="http://schemas.microsoft.com/office/word/2010/wordprocessingShape" mc:Ignorable="w14 w15 w16se w16cid w16 w16cex w16sdtdh w16du wp14">
+<w:hdr xmlns:wpc="http://schemas.microsoft.com/office/word/2010/wordprocessingCanvas" xmlns:cx="http://schemas.microsoft.com/office/drawing/2014/chartex" xmlns:cx1="http://schemas.microsoft.com/office/drawing/2015/9/8/chartex" xmlns:cx2="http://schemas.microsoft.com/office/drawing/2015/10/21/chartex" xmlns:cx3="http://schemas.microsoft.com/office/drawing/2016/5/9/chartex" xmlns:cx4="http://schemas.microsoft.com/office/drawing/2016/5/10/chartex" xmlns:cx5="http://schemas.microsoft.com/office/drawing/2016/5/11/chartex" xmlns:cx6="http://schemas.microsoft.com/office/drawing/2016/5/12/chartex" xmlns:cx7="http://schemas.microsoft.com/office/drawing/2016/5/13/chartex" xmlns:cx8="http://schemas.microsoft.com/office/drawing/2016/5/14/chartex" xmlns:mc="http://schemas.openxmlformats.org/markup-compatibility/2006" xmlns:aink="http://schemas.microsoft.com/office/drawing/2016/ink" xmlns:am3d="http://schemas.microsoft.com/office/drawing/2017/model3d" xmlns:o="urn:schemas-microsoft-com:office:office" xmlns:oel="http://schemas.microsoft.com/office/2019/extlst" xmlns:r="http://schemas.openxmlformats.org/officeDocument/2006/relationships" xmlns:m="http://schemas.openxmlformats.org/officeDocument/2006/math" xmlns:v="urn:schemas-microsoft-com:vml" xmlns:wp14="http://schemas.microsoft.com/office/word/2010/wordprocessingDrawing" xmlns:wp="http://schemas.openxmlformats.org/drawingml/2006/wordprocessingDrawing" xmlns:w10="urn:schemas-microsoft-com:office:word" xmlns:w="http://schemas.openxmlformats.org/wordprocessingml/2006/main" xmlns:w14="http://schemas.microsoft.com/office/word/2010/wordml" xmlns:w15="http://schemas.microsoft.com/office/word/2012/wordml" xmlns:w16cex="http://schemas.microsoft.com/office/word/2018/wordml/cex" xmlns:w16cid="http://schemas.microsoft.com/office/word/2016/wordml/cid" xmlns:w16="http://schemas.microsoft.com/office/word/2018/wordml" xmlns:w16du="http://schemas.microsoft.com/office/word/2023/wordml/word16du" xmlns:w16sdtdh="http://schemas.microsoft.com/office/word/2020/wordml/sdtdatahash" xmlns:w16sdtfl="http://schemas.microsoft.com/office/word/2024/wordml/sdtformatlock" xmlns:w16se="http://schemas.microsoft.com/office/word/2015/wordml/symex" xmlns:wpg="http://schemas.microsoft.com/office/word/2010/wordprocessingGroup" xmlns:wpi="http://schemas.microsoft.com/office/word/2010/wordprocessingInk" xmlns:wne="http://schemas.microsoft.com/office/word/2006/wordml" xmlns:wps="http://schemas.microsoft.com/office/word/2010/wordprocessingShape" mc:Ignorable="w14 w15 w16se w16cid w16 w16cex w16sdtdh w16sdtfl w16du wp14">
   <w:p>
     <w:pPr>
       <w:pStyle w:val="Header"/>
@@ -4452,7 +4880,7 @@
 </file>
 
 <file path=word/numbering.xml><?xml version="1.0" encoding="utf-8"?>
-<w:numbering xmlns:wpc="http://schemas.microsoft.com/office/word/2010/wordprocessingCanvas" xmlns:cx="http://schemas.microsoft.com/office/drawing/2014/chartex" xmlns:cx1="http://schemas.microsoft.com/office/drawing/2015/9/8/chartex" xmlns:cx2="http://schemas.microsoft.com/office/drawing/2015/10/21/chartex" xmlns:cx3="http://schemas.microsoft.com/office/drawing/2016/5/9/chartex" xmlns:cx4="http://schemas.microsoft.com/office/drawing/2016/5/10/chartex" xmlns:cx5="http://schemas.microsoft.com/office/drawing/2016/5/11/chartex" xmlns:cx6="http://schemas.microsoft.com/office/drawing/2016/5/12/chartex" xmlns:cx7="http://schemas.microsoft.com/office/drawing/2016/5/13/chartex" xmlns:cx8="http://schemas.microsoft.com/office/drawing/2016/5/14/chartex" xmlns:mc="http://schemas.openxmlformats.org/markup-compatibility/2006" xmlns:aink="http://schemas.microsoft.com/office/drawing/2016/ink" xmlns:am3d="http://schemas.microsoft.com/office/drawing/2017/model3d" xmlns:o="urn:schemas-microsoft-com:office:office" xmlns:oel="http://schemas.microsoft.com/office/2019/extlst" xmlns:r="http://schemas.openxmlformats.org/officeDocument/2006/relationships" xmlns:m="http://schemas.openxmlformats.org/officeDocument/2006/math" xmlns:v="urn:schemas-microsoft-com:vml" xmlns:wp14="http://schemas.microsoft.com/office/word/2010/wordprocessingDrawing" xmlns:wp="http://schemas.openxmlformats.org/drawingml/2006/wordprocessingDrawing" xmlns:w10="urn:schemas-microsoft-com:office:word" xmlns:w="http://schemas.openxmlformats.org/wordprocessingml/2006/main" xmlns:w14="http://schemas.microsoft.com/office/word/2010/wordml" xmlns:w15="http://schemas.microsoft.com/office/word/2012/wordml" xmlns:w16cex="http://schemas.microsoft.com/office/word/2018/wordml/cex" xmlns:w16cid="http://schemas.microsoft.com/office/word/2016/wordml/cid" xmlns:w16="http://schemas.microsoft.com/office/word/2018/wordml" xmlns:w16du="http://schemas.microsoft.com/office/word/2023/wordml/word16du" xmlns:w16sdtdh="http://schemas.microsoft.com/office/word/2020/wordml/sdtdatahash" xmlns:w16se="http://schemas.microsoft.com/office/word/2015/wordml/symex" xmlns:wpg="http://schemas.microsoft.com/office/word/2010/wordprocessingGroup" xmlns:wpi="http://schemas.microsoft.com/office/word/2010/wordprocessingInk" xmlns:wne="http://schemas.microsoft.com/office/word/2006/wordml" xmlns:wps="http://schemas.microsoft.com/office/word/2010/wordprocessingShape" mc:Ignorable="w14 w15 w16se w16cid w16 w16cex w16sdtdh w16du wp14">
+<w:numbering xmlns:wpc="http://schemas.microsoft.com/office/word/2010/wordprocessingCanvas" xmlns:cx="http://schemas.microsoft.com/office/drawing/2014/chartex" xmlns:cx1="http://schemas.microsoft.com/office/drawing/2015/9/8/chartex" xmlns:cx2="http://schemas.microsoft.com/office/drawing/2015/10/21/chartex" xmlns:cx3="http://schemas.microsoft.com/office/drawing/2016/5/9/chartex" xmlns:cx4="http://schemas.microsoft.com/office/drawing/2016/5/10/chartex" xmlns:cx5="http://schemas.microsoft.com/office/drawing/2016/5/11/chartex" xmlns:cx6="http://schemas.microsoft.com/office/drawing/2016/5/12/chartex" xmlns:cx7="http://schemas.microsoft.com/office/drawing/2016/5/13/chartex" xmlns:cx8="http://schemas.microsoft.com/office/drawing/2016/5/14/chartex" xmlns:mc="http://schemas.openxmlformats.org/markup-compatibility/2006" xmlns:aink="http://schemas.microsoft.com/office/drawing/2016/ink" xmlns:am3d="http://schemas.microsoft.com/office/drawing/2017/model3d" xmlns:o="urn:schemas-microsoft-com:office:office" xmlns:oel="http://schemas.microsoft.com/office/2019/extlst" xmlns:r="http://schemas.openxmlformats.org/officeDocument/2006/relationships" xmlns:m="http://schemas.openxmlformats.org/officeDocument/2006/math" xmlns:v="urn:schemas-microsoft-com:vml" xmlns:wp14="http://schemas.microsoft.com/office/word/2010/wordprocessingDrawing" xmlns:wp="http://schemas.openxmlformats.org/drawingml/2006/wordprocessingDrawing" xmlns:w10="urn:schemas-microsoft-com:office:word" xmlns:w="http://schemas.openxmlformats.org/wordprocessingml/2006/main" xmlns:w14="http://schemas.microsoft.com/office/word/2010/wordml" xmlns:w15="http://schemas.microsoft.com/office/word/2012/wordml" xmlns:w16cex="http://schemas.microsoft.com/office/word/2018/wordml/cex" xmlns:w16cid="http://schemas.microsoft.com/office/word/2016/wordml/cid" xmlns:w16="http://schemas.microsoft.com/office/word/2018/wordml" xmlns:w16du="http://schemas.microsoft.com/office/word/2023/wordml/word16du" xmlns:w16sdtdh="http://schemas.microsoft.com/office/word/2020/wordml/sdtdatahash" xmlns:w16sdtfl="http://schemas.microsoft.com/office/word/2024/wordml/sdtformatlock" xmlns:w16se="http://schemas.microsoft.com/office/word/2015/wordml/symex" xmlns:wpg="http://schemas.microsoft.com/office/word/2010/wordprocessingGroup" xmlns:wpi="http://schemas.microsoft.com/office/word/2010/wordprocessingInk" xmlns:wne="http://schemas.microsoft.com/office/word/2006/wordml" xmlns:wps="http://schemas.microsoft.com/office/word/2010/wordprocessingShape" mc:Ignorable="w14 w15 w16se w16cid w16 w16cex w16sdtdh w16sdtfl w16du wp14">
   <w:abstractNum w:abstractNumId="0" w15:restartNumberingAfterBreak="0">
     <w:nsid w:val="284B735F"/>
     <w:multiLevelType w:val="hybridMultilevel"/>
@@ -4751,7 +5179,7 @@
 </file>
 
 <file path=word/styles.xml><?xml version="1.0" encoding="utf-8"?>
-<w:styles xmlns:mc="http://schemas.openxmlformats.org/markup-compatibility/2006" xmlns:r="http://schemas.openxmlformats.org/officeDocument/2006/relationships" xmlns:w="http://schemas.openxmlformats.org/wordprocessingml/2006/main" xmlns:w14="http://schemas.microsoft.com/office/word/2010/wordml" xmlns:w15="http://schemas.microsoft.com/office/word/2012/wordml" xmlns:w16cex="http://schemas.microsoft.com/office/word/2018/wordml/cex" xmlns:w16cid="http://schemas.microsoft.com/office/word/2016/wordml/cid" xmlns:w16="http://schemas.microsoft.com/office/word/2018/wordml" xmlns:w16du="http://schemas.microsoft.com/office/word/2023/wordml/word16du" xmlns:w16sdtdh="http://schemas.microsoft.com/office/word/2020/wordml/sdtdatahash" xmlns:w16se="http://schemas.microsoft.com/office/word/2015/wordml/symex" mc:Ignorable="w14 w15 w16se w16cid w16 w16cex w16sdtdh w16du">
+<w:styles xmlns:mc="http://schemas.openxmlformats.org/markup-compatibility/2006" xmlns:r="http://schemas.openxmlformats.org/officeDocument/2006/relationships" xmlns:w="http://schemas.openxmlformats.org/wordprocessingml/2006/main" xmlns:w14="http://schemas.microsoft.com/office/word/2010/wordml" xmlns:w15="http://schemas.microsoft.com/office/word/2012/wordml" xmlns:w16cex="http://schemas.microsoft.com/office/word/2018/wordml/cex" xmlns:w16cid="http://schemas.microsoft.com/office/word/2016/wordml/cid" xmlns:w16="http://schemas.microsoft.com/office/word/2018/wordml" xmlns:w16du="http://schemas.microsoft.com/office/word/2023/wordml/word16du" xmlns:w16sdtdh="http://schemas.microsoft.com/office/word/2020/wordml/sdtdatahash" xmlns:w16sdtfl="http://schemas.microsoft.com/office/word/2024/wordml/sdtformatlock" xmlns:w16se="http://schemas.microsoft.com/office/word/2015/wordml/symex" mc:Ignorable="w14 w15 w16se w16cid w16 w16cex w16sdtdh w16sdtfl w16du">
   <w:docDefaults>
     <w:rPrDefault>
       <w:rPr>

</xml_diff>

<commit_message>
Modify worksheet, add 'directions' and 'about' sections
</commit_message>
<xml_diff>
--- a/lab-experiments/antoine_constants/src/assets/antoine_constants_worksheet.docx
+++ b/lab-experiments/antoine_constants/src/assets/antoine_constants_worksheet.docx
@@ -1365,6 +1365,16 @@
           <w:szCs w:val="24"/>
           <w14:ligatures w14:val="none"/>
         </w:rPr>
+        <w:t>, which is indicated by the range of the Temperature slider</w:t>
+      </w:r>
+      <w:r>
+        <w:rPr>
+          <w:rFonts w:ascii="Roboto Condensed" w:eastAsia="Times New Roman" w:hAnsi="Roboto Condensed" w:cs="Calibri"/>
+          <w:kern w:val="0"/>
+          <w:sz w:val="24"/>
+          <w:szCs w:val="24"/>
+          <w14:ligatures w14:val="none"/>
+        </w:rPr>
         <w:t>.</w:t>
       </w:r>
     </w:p>
@@ -1793,17 +1803,7 @@
           <w:szCs w:val="24"/>
           <w14:ligatures w14:val="none"/>
         </w:rPr>
-        <w:t xml:space="preserve">? </w:t>
-      </w:r>
-      <w:r>
-        <w:rPr>
-          <w:rFonts w:ascii="Roboto Condensed" w:eastAsia="Times New Roman" w:hAnsi="Roboto Condensed" w:cs="Calibri"/>
-          <w:kern w:val="0"/>
-          <w:sz w:val="24"/>
-          <w:szCs w:val="24"/>
-          <w14:ligatures w14:val="none"/>
-        </w:rPr>
-        <w:t>(Hint: try comparing behavior when injecting small vs. large amounts of liquid).</w:t>
+        <w:t>?</w:t>
       </w:r>
     </w:p>
     <w:p>
@@ -1948,26 +1948,6 @@
           <w14:ligatures w14:val="none"/>
         </w:rPr>
         <w:t xml:space="preserve"> Record the data in the table below.</w:t>
-      </w:r>
-      <w:r>
-        <w:rPr>
-          <w:rFonts w:ascii="Roboto Condensed" w:eastAsia="Times New Roman" w:hAnsi="Roboto Condensed" w:cs="Calibri"/>
-          <w:kern w:val="0"/>
-          <w:sz w:val="24"/>
-          <w:szCs w:val="24"/>
-          <w14:ligatures w14:val="none"/>
-        </w:rPr>
-        <w:t xml:space="preserve"> </w:t>
-      </w:r>
-      <w:r>
-        <w:rPr>
-          <w:rFonts w:ascii="Roboto Condensed" w:eastAsia="Times New Roman" w:hAnsi="Roboto Condensed" w:cs="Calibri"/>
-          <w:kern w:val="0"/>
-          <w:sz w:val="24"/>
-          <w:szCs w:val="24"/>
-          <w14:ligatures w14:val="none"/>
-        </w:rPr>
-        <w:t>How can you confirm you are at VLE at the higher temperatures?</w:t>
       </w:r>
     </w:p>
     <w:tbl>
@@ -1978,8 +1958,9 @@
       </w:tblPr>
       <w:tblGrid>
         <w:gridCol w:w="1885"/>
-        <w:gridCol w:w="1620"/>
-        <w:gridCol w:w="2340"/>
+        <w:gridCol w:w="1890"/>
+        <w:gridCol w:w="1710"/>
+        <w:gridCol w:w="2250"/>
       </w:tblGrid>
       <w:tr>
         <w:tc>
@@ -2044,7 +2025,34 @@
         </w:tc>
         <w:tc>
           <w:tcPr>
-            <w:tcW w:w="1620" w:type="dxa"/>
+            <w:tcW w:w="1890" w:type="dxa"/>
+          </w:tcPr>
+          <w:p>
+            <w:pPr>
+              <w:spacing w:after="100"/>
+              <w:rPr>
+                <w:rFonts w:ascii="Roboto Condensed" w:eastAsia="Times New Roman" w:hAnsi="Roboto Condensed" w:cs="Calibri"/>
+                <w:kern w:val="0"/>
+                <w:sz w:val="24"/>
+                <w:szCs w:val="24"/>
+                <w14:ligatures w14:val="none"/>
+              </w:rPr>
+            </w:pPr>
+            <w:r>
+              <w:rPr>
+                <w:rFonts w:ascii="Roboto Condensed" w:eastAsia="Times New Roman" w:hAnsi="Roboto Condensed" w:cs="Calibri"/>
+                <w:kern w:val="0"/>
+                <w:sz w:val="24"/>
+                <w:szCs w:val="24"/>
+                <w14:ligatures w14:val="none"/>
+              </w:rPr>
+              <w:t>Temperature (K)</w:t>
+            </w:r>
+          </w:p>
+        </w:tc>
+        <w:tc>
+          <w:tcPr>
+            <w:tcW w:w="1710" w:type="dxa"/>
           </w:tcPr>
           <w:p>
             <w:pPr>
@@ -2071,7 +2079,7 @@
         </w:tc>
         <w:tc>
           <w:tcPr>
-            <w:tcW w:w="2340" w:type="dxa"/>
+            <w:tcW w:w="2250" w:type="dxa"/>
           </w:tcPr>
           <w:p>
             <w:pPr>
@@ -2117,7 +2125,7 @@
         </w:tc>
         <w:tc>
           <w:tcPr>
-            <w:tcW w:w="1620" w:type="dxa"/>
+            <w:tcW w:w="1890" w:type="dxa"/>
           </w:tcPr>
           <w:p>
             <w:pPr>
@@ -2134,7 +2142,24 @@
         </w:tc>
         <w:tc>
           <w:tcPr>
-            <w:tcW w:w="2340" w:type="dxa"/>
+            <w:tcW w:w="1710" w:type="dxa"/>
+          </w:tcPr>
+          <w:p>
+            <w:pPr>
+              <w:spacing w:after="100"/>
+              <w:rPr>
+                <w:rFonts w:ascii="Roboto Condensed" w:eastAsia="Times New Roman" w:hAnsi="Roboto Condensed" w:cs="Calibri"/>
+                <w:kern w:val="0"/>
+                <w:sz w:val="24"/>
+                <w:szCs w:val="24"/>
+                <w14:ligatures w14:val="none"/>
+              </w:rPr>
+            </w:pPr>
+          </w:p>
+        </w:tc>
+        <w:tc>
+          <w:tcPr>
+            <w:tcW w:w="2250" w:type="dxa"/>
           </w:tcPr>
           <w:p>
             <w:pPr>
@@ -2170,7 +2195,7 @@
         </w:tc>
         <w:tc>
           <w:tcPr>
-            <w:tcW w:w="1620" w:type="dxa"/>
+            <w:tcW w:w="1890" w:type="dxa"/>
           </w:tcPr>
           <w:p>
             <w:pPr>
@@ -2187,7 +2212,24 @@
         </w:tc>
         <w:tc>
           <w:tcPr>
-            <w:tcW w:w="2340" w:type="dxa"/>
+            <w:tcW w:w="1710" w:type="dxa"/>
+          </w:tcPr>
+          <w:p>
+            <w:pPr>
+              <w:spacing w:after="100"/>
+              <w:rPr>
+                <w:rFonts w:ascii="Roboto Condensed" w:eastAsia="Times New Roman" w:hAnsi="Roboto Condensed" w:cs="Calibri"/>
+                <w:kern w:val="0"/>
+                <w:sz w:val="24"/>
+                <w:szCs w:val="24"/>
+                <w14:ligatures w14:val="none"/>
+              </w:rPr>
+            </w:pPr>
+          </w:p>
+        </w:tc>
+        <w:tc>
+          <w:tcPr>
+            <w:tcW w:w="2250" w:type="dxa"/>
           </w:tcPr>
           <w:p>
             <w:pPr>
@@ -2223,7 +2265,7 @@
         </w:tc>
         <w:tc>
           <w:tcPr>
-            <w:tcW w:w="1620" w:type="dxa"/>
+            <w:tcW w:w="1890" w:type="dxa"/>
           </w:tcPr>
           <w:p>
             <w:pPr>
@@ -2240,7 +2282,24 @@
         </w:tc>
         <w:tc>
           <w:tcPr>
-            <w:tcW w:w="2340" w:type="dxa"/>
+            <w:tcW w:w="1710" w:type="dxa"/>
+          </w:tcPr>
+          <w:p>
+            <w:pPr>
+              <w:spacing w:after="100"/>
+              <w:rPr>
+                <w:rFonts w:ascii="Roboto Condensed" w:eastAsia="Times New Roman" w:hAnsi="Roboto Condensed" w:cs="Calibri"/>
+                <w:kern w:val="0"/>
+                <w:sz w:val="24"/>
+                <w:szCs w:val="24"/>
+                <w14:ligatures w14:val="none"/>
+              </w:rPr>
+            </w:pPr>
+          </w:p>
+        </w:tc>
+        <w:tc>
+          <w:tcPr>
+            <w:tcW w:w="2250" w:type="dxa"/>
           </w:tcPr>
           <w:p>
             <w:pPr>
@@ -2276,7 +2335,7 @@
         </w:tc>
         <w:tc>
           <w:tcPr>
-            <w:tcW w:w="1620" w:type="dxa"/>
+            <w:tcW w:w="1890" w:type="dxa"/>
           </w:tcPr>
           <w:p>
             <w:pPr>
@@ -2293,7 +2352,24 @@
         </w:tc>
         <w:tc>
           <w:tcPr>
-            <w:tcW w:w="2340" w:type="dxa"/>
+            <w:tcW w:w="1710" w:type="dxa"/>
+          </w:tcPr>
+          <w:p>
+            <w:pPr>
+              <w:spacing w:after="100"/>
+              <w:rPr>
+                <w:rFonts w:ascii="Roboto Condensed" w:eastAsia="Times New Roman" w:hAnsi="Roboto Condensed" w:cs="Calibri"/>
+                <w:kern w:val="0"/>
+                <w:sz w:val="24"/>
+                <w:szCs w:val="24"/>
+                <w14:ligatures w14:val="none"/>
+              </w:rPr>
+            </w:pPr>
+          </w:p>
+        </w:tc>
+        <w:tc>
+          <w:tcPr>
+            <w:tcW w:w="2250" w:type="dxa"/>
           </w:tcPr>
           <w:p>
             <w:pPr>
@@ -2329,7 +2405,7 @@
         </w:tc>
         <w:tc>
           <w:tcPr>
-            <w:tcW w:w="1620" w:type="dxa"/>
+            <w:tcW w:w="1890" w:type="dxa"/>
           </w:tcPr>
           <w:p>
             <w:pPr>
@@ -2346,7 +2422,24 @@
         </w:tc>
         <w:tc>
           <w:tcPr>
-            <w:tcW w:w="2340" w:type="dxa"/>
+            <w:tcW w:w="1710" w:type="dxa"/>
+          </w:tcPr>
+          <w:p>
+            <w:pPr>
+              <w:spacing w:after="100"/>
+              <w:rPr>
+                <w:rFonts w:ascii="Roboto Condensed" w:eastAsia="Times New Roman" w:hAnsi="Roboto Condensed" w:cs="Calibri"/>
+                <w:kern w:val="0"/>
+                <w:sz w:val="24"/>
+                <w:szCs w:val="24"/>
+                <w14:ligatures w14:val="none"/>
+              </w:rPr>
+            </w:pPr>
+          </w:p>
+        </w:tc>
+        <w:tc>
+          <w:tcPr>
+            <w:tcW w:w="2250" w:type="dxa"/>
           </w:tcPr>
           <w:p>
             <w:pPr>
@@ -2382,7 +2475,7 @@
         </w:tc>
         <w:tc>
           <w:tcPr>
-            <w:tcW w:w="1620" w:type="dxa"/>
+            <w:tcW w:w="1890" w:type="dxa"/>
           </w:tcPr>
           <w:p>
             <w:pPr>
@@ -2399,7 +2492,24 @@
         </w:tc>
         <w:tc>
           <w:tcPr>
-            <w:tcW w:w="2340" w:type="dxa"/>
+            <w:tcW w:w="1710" w:type="dxa"/>
+          </w:tcPr>
+          <w:p>
+            <w:pPr>
+              <w:spacing w:after="100"/>
+              <w:rPr>
+                <w:rFonts w:ascii="Roboto Condensed" w:eastAsia="Times New Roman" w:hAnsi="Roboto Condensed" w:cs="Calibri"/>
+                <w:kern w:val="0"/>
+                <w:sz w:val="24"/>
+                <w:szCs w:val="24"/>
+                <w14:ligatures w14:val="none"/>
+              </w:rPr>
+            </w:pPr>
+          </w:p>
+        </w:tc>
+        <w:tc>
+          <w:tcPr>
+            <w:tcW w:w="2250" w:type="dxa"/>
           </w:tcPr>
           <w:p>
             <w:pPr>
@@ -2435,7 +2545,7 @@
         </w:tc>
         <w:tc>
           <w:tcPr>
-            <w:tcW w:w="1620" w:type="dxa"/>
+            <w:tcW w:w="1890" w:type="dxa"/>
           </w:tcPr>
           <w:p>
             <w:pPr>
@@ -2452,7 +2562,24 @@
         </w:tc>
         <w:tc>
           <w:tcPr>
-            <w:tcW w:w="2340" w:type="dxa"/>
+            <w:tcW w:w="1710" w:type="dxa"/>
+          </w:tcPr>
+          <w:p>
+            <w:pPr>
+              <w:spacing w:after="100"/>
+              <w:rPr>
+                <w:rFonts w:ascii="Roboto Condensed" w:eastAsia="Times New Roman" w:hAnsi="Roboto Condensed" w:cs="Calibri"/>
+                <w:kern w:val="0"/>
+                <w:sz w:val="24"/>
+                <w:szCs w:val="24"/>
+                <w14:ligatures w14:val="none"/>
+              </w:rPr>
+            </w:pPr>
+          </w:p>
+        </w:tc>
+        <w:tc>
+          <w:tcPr>
+            <w:tcW w:w="2250" w:type="dxa"/>
           </w:tcPr>
           <w:p>
             <w:pPr>
@@ -2488,7 +2615,7 @@
         </w:tc>
         <w:tc>
           <w:tcPr>
-            <w:tcW w:w="1620" w:type="dxa"/>
+            <w:tcW w:w="1890" w:type="dxa"/>
           </w:tcPr>
           <w:p>
             <w:pPr>
@@ -2505,7 +2632,24 @@
         </w:tc>
         <w:tc>
           <w:tcPr>
-            <w:tcW w:w="2340" w:type="dxa"/>
+            <w:tcW w:w="1710" w:type="dxa"/>
+          </w:tcPr>
+          <w:p>
+            <w:pPr>
+              <w:spacing w:after="100"/>
+              <w:rPr>
+                <w:rFonts w:ascii="Roboto Condensed" w:eastAsia="Times New Roman" w:hAnsi="Roboto Condensed" w:cs="Calibri"/>
+                <w:kern w:val="0"/>
+                <w:sz w:val="24"/>
+                <w:szCs w:val="24"/>
+                <w14:ligatures w14:val="none"/>
+              </w:rPr>
+            </w:pPr>
+          </w:p>
+        </w:tc>
+        <w:tc>
+          <w:tcPr>
+            <w:tcW w:w="2250" w:type="dxa"/>
           </w:tcPr>
           <w:p>
             <w:pPr>
@@ -2541,7 +2685,7 @@
         </w:tc>
         <w:tc>
           <w:tcPr>
-            <w:tcW w:w="1620" w:type="dxa"/>
+            <w:tcW w:w="1890" w:type="dxa"/>
           </w:tcPr>
           <w:p>
             <w:pPr>
@@ -2558,7 +2702,24 @@
         </w:tc>
         <w:tc>
           <w:tcPr>
-            <w:tcW w:w="2340" w:type="dxa"/>
+            <w:tcW w:w="1710" w:type="dxa"/>
+          </w:tcPr>
+          <w:p>
+            <w:pPr>
+              <w:spacing w:after="100"/>
+              <w:rPr>
+                <w:rFonts w:ascii="Roboto Condensed" w:eastAsia="Times New Roman" w:hAnsi="Roboto Condensed" w:cs="Calibri"/>
+                <w:kern w:val="0"/>
+                <w:sz w:val="24"/>
+                <w:szCs w:val="24"/>
+                <w14:ligatures w14:val="none"/>
+              </w:rPr>
+            </w:pPr>
+          </w:p>
+        </w:tc>
+        <w:tc>
+          <w:tcPr>
+            <w:tcW w:w="2250" w:type="dxa"/>
           </w:tcPr>
           <w:p>
             <w:pPr>
@@ -2594,7 +2755,7 @@
         </w:tc>
         <w:tc>
           <w:tcPr>
-            <w:tcW w:w="1620" w:type="dxa"/>
+            <w:tcW w:w="1890" w:type="dxa"/>
           </w:tcPr>
           <w:p>
             <w:pPr>
@@ -2611,7 +2772,24 @@
         </w:tc>
         <w:tc>
           <w:tcPr>
-            <w:tcW w:w="2340" w:type="dxa"/>
+            <w:tcW w:w="1710" w:type="dxa"/>
+          </w:tcPr>
+          <w:p>
+            <w:pPr>
+              <w:spacing w:after="100"/>
+              <w:rPr>
+                <w:rFonts w:ascii="Roboto Condensed" w:eastAsia="Times New Roman" w:hAnsi="Roboto Condensed" w:cs="Calibri"/>
+                <w:kern w:val="0"/>
+                <w:sz w:val="24"/>
+                <w:szCs w:val="24"/>
+                <w14:ligatures w14:val="none"/>
+              </w:rPr>
+            </w:pPr>
+          </w:p>
+        </w:tc>
+        <w:tc>
+          <w:tcPr>
+            <w:tcW w:w="2250" w:type="dxa"/>
           </w:tcPr>
           <w:p>
             <w:pPr>
@@ -2647,7 +2825,7 @@
         </w:tc>
         <w:tc>
           <w:tcPr>
-            <w:tcW w:w="1620" w:type="dxa"/>
+            <w:tcW w:w="1890" w:type="dxa"/>
           </w:tcPr>
           <w:p>
             <w:pPr>
@@ -2664,7 +2842,24 @@
         </w:tc>
         <w:tc>
           <w:tcPr>
-            <w:tcW w:w="2340" w:type="dxa"/>
+            <w:tcW w:w="1710" w:type="dxa"/>
+          </w:tcPr>
+          <w:p>
+            <w:pPr>
+              <w:spacing w:after="100"/>
+              <w:rPr>
+                <w:rFonts w:ascii="Roboto Condensed" w:eastAsia="Times New Roman" w:hAnsi="Roboto Condensed" w:cs="Calibri"/>
+                <w:kern w:val="0"/>
+                <w:sz w:val="24"/>
+                <w:szCs w:val="24"/>
+                <w14:ligatures w14:val="none"/>
+              </w:rPr>
+            </w:pPr>
+          </w:p>
+        </w:tc>
+        <w:tc>
+          <w:tcPr>
+            <w:tcW w:w="2250" w:type="dxa"/>
           </w:tcPr>
           <w:p>
             <w:pPr>
@@ -2700,7 +2895,7 @@
         </w:tc>
         <w:tc>
           <w:tcPr>
-            <w:tcW w:w="1620" w:type="dxa"/>
+            <w:tcW w:w="1890" w:type="dxa"/>
           </w:tcPr>
           <w:p>
             <w:pPr>
@@ -2717,7 +2912,24 @@
         </w:tc>
         <w:tc>
           <w:tcPr>
-            <w:tcW w:w="2340" w:type="dxa"/>
+            <w:tcW w:w="1710" w:type="dxa"/>
+          </w:tcPr>
+          <w:p>
+            <w:pPr>
+              <w:spacing w:after="100"/>
+              <w:rPr>
+                <w:rFonts w:ascii="Roboto Condensed" w:eastAsia="Times New Roman" w:hAnsi="Roboto Condensed" w:cs="Calibri"/>
+                <w:kern w:val="0"/>
+                <w:sz w:val="24"/>
+                <w:szCs w:val="24"/>
+                <w14:ligatures w14:val="none"/>
+              </w:rPr>
+            </w:pPr>
+          </w:p>
+        </w:tc>
+        <w:tc>
+          <w:tcPr>
+            <w:tcW w:w="2250" w:type="dxa"/>
           </w:tcPr>
           <w:p>
             <w:pPr>
@@ -3361,7 +3573,6 @@
           <w:szCs w:val="24"/>
           <w14:ligatures w14:val="none"/>
         </w:rPr>
-        <w:lastRenderedPageBreak/>
         <w:t xml:space="preserve">Plot ln </w:t>
       </w:r>
       <m:oMath>

</xml_diff>